<commit_message>
uppdate guia de estilos
</commit_message>
<xml_diff>
--- a/Documentacion/Guia de estilos - PI.docx
+++ b/Documentacion/Guia de estilos - PI.docx
@@ -1,6 +1,6 @@
 
 <file path=word/document.xml><?xml version="1.0" encoding="utf-8"?>
-<w:document xmlns:wpc="http://schemas.microsoft.com/office/word/2010/wordprocessingCanvas" xmlns:cx="http://schemas.microsoft.com/office/drawing/2014/chartex" xmlns:cx1="http://schemas.microsoft.com/office/drawing/2015/9/8/chartex" xmlns:cx2="http://schemas.microsoft.com/office/drawing/2015/10/21/chartex" xmlns:cx3="http://schemas.microsoft.com/office/drawing/2016/5/9/chartex" xmlns:cx4="http://schemas.microsoft.com/office/drawing/2016/5/10/chartex" xmlns:cx5="http://schemas.microsoft.com/office/drawing/2016/5/11/chartex" xmlns:cx6="http://schemas.microsoft.com/office/drawing/2016/5/12/chartex" xmlns:cx7="http://schemas.microsoft.com/office/drawing/2016/5/13/chartex" xmlns:cx8="http://schemas.microsoft.com/office/drawing/2016/5/14/chartex" xmlns:mc="http://schemas.openxmlformats.org/markup-compatibility/2006" xmlns:aink="http://schemas.microsoft.com/office/drawing/2016/ink" xmlns:am3d="http://schemas.microsoft.com/office/drawing/2017/model3d" xmlns:o="urn:schemas-microsoft-com:office:office" xmlns:r="http://schemas.openxmlformats.org/officeDocument/2006/relationships" xmlns:m="http://schemas.openxmlformats.org/officeDocument/2006/math" xmlns:v="urn:schemas-microsoft-com:vml" xmlns:wp14="http://schemas.microsoft.com/office/word/2010/wordprocessingDrawing" xmlns:wp="http://schemas.openxmlformats.org/drawingml/2006/wordprocessingDrawing" xmlns:w10="urn:schemas-microsoft-com:office:word" xmlns:w="http://schemas.openxmlformats.org/wordprocessingml/2006/main" xmlns:w14="http://schemas.microsoft.com/office/word/2010/wordml" xmlns:w15="http://schemas.microsoft.com/office/word/2012/wordml" xmlns:w16cid="http://schemas.microsoft.com/office/word/2016/wordml/cid" xmlns:w16se="http://schemas.microsoft.com/office/word/2015/wordml/symex" xmlns:wpg="http://schemas.microsoft.com/office/word/2010/wordprocessingGroup" xmlns:wpi="http://schemas.microsoft.com/office/word/2010/wordprocessingInk" xmlns:wne="http://schemas.microsoft.com/office/word/2006/wordml" xmlns:wps="http://schemas.microsoft.com/office/word/2010/wordprocessingShape" mc:Ignorable="w14 w15 w16se w16cid wp14">
+<w:document xmlns:wpc="http://schemas.microsoft.com/office/word/2010/wordprocessingCanvas" xmlns:cx="http://schemas.microsoft.com/office/drawing/2014/chartex" xmlns:cx1="http://schemas.microsoft.com/office/drawing/2015/9/8/chartex" xmlns:cx2="http://schemas.microsoft.com/office/drawing/2015/10/21/chartex" xmlns:cx3="http://schemas.microsoft.com/office/drawing/2016/5/9/chartex" xmlns:cx4="http://schemas.microsoft.com/office/drawing/2016/5/10/chartex" xmlns:cx5="http://schemas.microsoft.com/office/drawing/2016/5/11/chartex" xmlns:cx6="http://schemas.microsoft.com/office/drawing/2016/5/12/chartex" xmlns:cx7="http://schemas.microsoft.com/office/drawing/2016/5/13/chartex" xmlns:cx8="http://schemas.microsoft.com/office/drawing/2016/5/14/chartex" xmlns:mc="http://schemas.openxmlformats.org/markup-compatibility/2006" xmlns:aink="http://schemas.microsoft.com/office/drawing/2016/ink" xmlns:am3d="http://schemas.microsoft.com/office/drawing/2017/model3d" xmlns:o="urn:schemas-microsoft-com:office:office" xmlns:oel="http://schemas.microsoft.com/office/2019/extlst" xmlns:r="http://schemas.openxmlformats.org/officeDocument/2006/relationships" xmlns:m="http://schemas.openxmlformats.org/officeDocument/2006/math" xmlns:v="urn:schemas-microsoft-com:vml" xmlns:wp14="http://schemas.microsoft.com/office/word/2010/wordprocessingDrawing" xmlns:wp="http://schemas.openxmlformats.org/drawingml/2006/wordprocessingDrawing" xmlns:w10="urn:schemas-microsoft-com:office:word" xmlns:w="http://schemas.openxmlformats.org/wordprocessingml/2006/main" xmlns:w14="http://schemas.microsoft.com/office/word/2010/wordml" xmlns:w15="http://schemas.microsoft.com/office/word/2012/wordml" xmlns:w16cex="http://schemas.microsoft.com/office/word/2018/wordml/cex" xmlns:w16cid="http://schemas.microsoft.com/office/word/2016/wordml/cid" xmlns:w16="http://schemas.microsoft.com/office/word/2018/wordml" xmlns:w16sdtdh="http://schemas.microsoft.com/office/word/2020/wordml/sdtdatahash" xmlns:w16se="http://schemas.microsoft.com/office/word/2015/wordml/symex" xmlns:wpg="http://schemas.microsoft.com/office/word/2010/wordprocessingGroup" xmlns:wpi="http://schemas.microsoft.com/office/word/2010/wordprocessingInk" xmlns:wne="http://schemas.microsoft.com/office/word/2006/wordml" xmlns:wps="http://schemas.microsoft.com/office/word/2010/wordprocessingShape" mc:Ignorable="w14 w15 w16se w16cid w16 w16cex w16sdtdh wp14">
   <w:body>
     <w:p>
       <w:pPr>
@@ -196,7 +196,97 @@
           <w:sz w:val="28"/>
           <w:szCs w:val="28"/>
         </w:rPr>
-        <w:t>Papel “Noticies”: #</w:t>
+        <w:t>Papel “Noticies”: #fefabc</w:t>
+      </w:r>
+    </w:p>
+    <w:p>
+      <w:pPr>
+        <w:rPr>
+          <w:sz w:val="28"/>
+          <w:szCs w:val="28"/>
+        </w:rPr>
+      </w:pPr>
+      <w:r>
+        <w:rPr>
+          <w:sz w:val="28"/>
+          <w:szCs w:val="28"/>
+        </w:rPr>
+        <w:t xml:space="preserve">Azul </w:t>
+      </w:r>
+      <w:r>
+        <w:rPr>
+          <w:sz w:val="28"/>
+          <w:szCs w:val="28"/>
+        </w:rPr>
+        <w:t>menú</w:t>
+      </w:r>
+      <w:r>
+        <w:rPr>
+          <w:sz w:val="28"/>
+          <w:szCs w:val="28"/>
+        </w:rPr>
+        <w:t>: #2ca5e5</w:t>
+      </w:r>
+      <w:r>
+        <w:br/>
+      </w:r>
+      <w:r>
+        <w:rPr>
+          <w:sz w:val="28"/>
+          <w:szCs w:val="28"/>
+        </w:rPr>
+        <w:t xml:space="preserve">Gris opciones </w:t>
+      </w:r>
+      <w:r>
+        <w:rPr>
+          <w:sz w:val="28"/>
+          <w:szCs w:val="28"/>
+        </w:rPr>
+        <w:t>menú</w:t>
+      </w:r>
+      <w:r>
+        <w:rPr>
+          <w:sz w:val="28"/>
+          <w:szCs w:val="28"/>
+        </w:rPr>
+        <w:t>: #50545c</w:t>
+      </w:r>
+    </w:p>
+    <w:p>
+      <w:pPr>
+        <w:rPr>
+          <w:sz w:val="28"/>
+          <w:szCs w:val="28"/>
+        </w:rPr>
+      </w:pPr>
+    </w:p>
+    <w:p>
+      <w:pPr>
+        <w:rPr>
+          <w:sz w:val="28"/>
+          <w:szCs w:val="28"/>
+        </w:rPr>
+      </w:pPr>
+      <w:r>
+        <w:rPr>
+          <w:sz w:val="28"/>
+          <w:szCs w:val="28"/>
+        </w:rPr>
+        <w:t xml:space="preserve">Opciones de </w:t>
+      </w:r>
+      <w:r>
+        <w:rPr>
+          <w:sz w:val="28"/>
+          <w:szCs w:val="28"/>
+        </w:rPr>
+        <w:t>menú</w:t>
+      </w:r>
+      <w:r>
+        <w:rPr>
+          <w:sz w:val="28"/>
+          <w:szCs w:val="28"/>
+        </w:rPr>
+        <w:t xml:space="preserve"> (</w:t>
       </w:r>
       <w:proofErr w:type="spellStart"/>
       <w:r>
@@ -204,37 +294,69 @@
           <w:sz w:val="28"/>
           <w:szCs w:val="28"/>
         </w:rPr>
-        <w:t>fefabc</w:t>
+        <w:t>Seccions</w:t>
       </w:r>
       <w:proofErr w:type="spellEnd"/>
-    </w:p>
-    <w:p>
-      <w:pPr>
-        <w:rPr>
-          <w:sz w:val="28"/>
-          <w:szCs w:val="28"/>
-        </w:rPr>
-      </w:pPr>
-      <w:r>
-        <w:rPr>
-          <w:sz w:val="28"/>
-          <w:szCs w:val="28"/>
-        </w:rPr>
-        <w:t xml:space="preserve">Azul </w:t>
-      </w:r>
-      <w:r>
-        <w:rPr>
-          <w:sz w:val="28"/>
-          <w:szCs w:val="28"/>
-        </w:rPr>
-        <w:t>menú</w:t>
-      </w:r>
-      <w:r>
-        <w:rPr>
-          <w:sz w:val="28"/>
-          <w:szCs w:val="28"/>
-        </w:rPr>
-        <w:t>: #2ca5e5</w:t>
+      <w:r>
+        <w:rPr>
+          <w:sz w:val="28"/>
+          <w:szCs w:val="28"/>
+        </w:rPr>
+        <w:t>)</w:t>
+      </w:r>
+      <w:r>
+        <w:rPr>
+          <w:sz w:val="28"/>
+          <w:szCs w:val="28"/>
+        </w:rPr>
+        <w:t>:</w:t>
+      </w:r>
+    </w:p>
+    <w:p>
+      <w:pPr>
+        <w:rPr>
+          <w:sz w:val="28"/>
+          <w:szCs w:val="28"/>
+        </w:rPr>
+      </w:pPr>
+      <w:r>
+        <w:rPr>
+          <w:sz w:val="28"/>
+          <w:szCs w:val="28"/>
+        </w:rPr>
+        <w:t>-</w:t>
+      </w:r>
+      <w:proofErr w:type="spellStart"/>
+      <w:r>
+        <w:rPr>
+          <w:sz w:val="28"/>
+          <w:szCs w:val="28"/>
+        </w:rPr>
+        <w:t>Joves</w:t>
+      </w:r>
+      <w:proofErr w:type="spellEnd"/>
+      <w:r>
+        <w:rPr>
+          <w:sz w:val="28"/>
+          <w:szCs w:val="28"/>
+        </w:rPr>
+        <w:t xml:space="preserve"> </w:t>
+      </w:r>
+      <w:proofErr w:type="spellStart"/>
+      <w:r>
+        <w:rPr>
+          <w:sz w:val="28"/>
+          <w:szCs w:val="28"/>
+        </w:rPr>
+        <w:t>Castors</w:t>
+      </w:r>
+      <w:proofErr w:type="spellEnd"/>
+      <w:r>
+        <w:rPr>
+          <w:sz w:val="28"/>
+          <w:szCs w:val="28"/>
+        </w:rPr>
+        <w:t xml:space="preserve"> (Naranja): #ffa500</w:t>
       </w:r>
       <w:r>
         <w:br/>
@@ -244,58 +366,109 @@
           <w:sz w:val="28"/>
           <w:szCs w:val="28"/>
         </w:rPr>
-        <w:t xml:space="preserve">Gris opciones </w:t>
-      </w:r>
-      <w:r>
-        <w:rPr>
-          <w:sz w:val="28"/>
-          <w:szCs w:val="28"/>
-        </w:rPr>
-        <w:t>menú</w:t>
-      </w:r>
-      <w:r>
-        <w:rPr>
-          <w:sz w:val="28"/>
-          <w:szCs w:val="28"/>
-        </w:rPr>
-        <w:t>: #50545c</w:t>
-      </w:r>
-    </w:p>
-    <w:p>
-      <w:pPr>
-        <w:rPr>
-          <w:sz w:val="28"/>
-          <w:szCs w:val="28"/>
-        </w:rPr>
-      </w:pPr>
-    </w:p>
-    <w:p>
-      <w:pPr>
-        <w:rPr>
-          <w:sz w:val="28"/>
-          <w:szCs w:val="28"/>
-        </w:rPr>
-      </w:pPr>
-      <w:r>
-        <w:rPr>
-          <w:sz w:val="28"/>
-          <w:szCs w:val="28"/>
-        </w:rPr>
-        <w:t xml:space="preserve">Opciones de </w:t>
-      </w:r>
-      <w:r>
-        <w:rPr>
-          <w:sz w:val="28"/>
-          <w:szCs w:val="28"/>
-        </w:rPr>
-        <w:t>menú</w:t>
-      </w:r>
-      <w:r>
-        <w:rPr>
-          <w:sz w:val="28"/>
-          <w:szCs w:val="28"/>
-        </w:rPr>
-        <w:t xml:space="preserve"> (</w:t>
+        <w:t>-Manada (Amarillo): #e4da10</w:t>
+      </w:r>
+    </w:p>
+    <w:p>
+      <w:pPr>
+        <w:rPr>
+          <w:sz w:val="28"/>
+          <w:szCs w:val="28"/>
+        </w:rPr>
+      </w:pPr>
+      <w:r>
+        <w:rPr>
+          <w:sz w:val="28"/>
+          <w:szCs w:val="28"/>
+        </w:rPr>
+        <w:t>-</w:t>
+      </w:r>
+      <w:r>
+        <w:rPr>
+          <w:sz w:val="28"/>
+          <w:szCs w:val="28"/>
+        </w:rPr>
+        <w:t>Tropa (</w:t>
+      </w:r>
+      <w:r>
+        <w:rPr>
+          <w:sz w:val="28"/>
+          <w:szCs w:val="28"/>
+        </w:rPr>
+        <w:t>Turquesa): #3cb371</w:t>
+      </w:r>
+    </w:p>
+    <w:p>
+      <w:pPr>
+        <w:rPr>
+          <w:sz w:val="28"/>
+          <w:szCs w:val="28"/>
+        </w:rPr>
+      </w:pPr>
+      <w:r>
+        <w:rPr>
+          <w:sz w:val="28"/>
+          <w:szCs w:val="28"/>
+        </w:rPr>
+        <w:t>-</w:t>
+      </w:r>
+      <w:r>
+        <w:rPr>
+          <w:sz w:val="28"/>
+          <w:szCs w:val="28"/>
+        </w:rPr>
+        <w:t>Escolta (</w:t>
+      </w:r>
+      <w:r>
+        <w:rPr>
+          <w:sz w:val="28"/>
+          <w:szCs w:val="28"/>
+        </w:rPr>
+        <w:t>Verde): #008000</w:t>
+      </w:r>
+    </w:p>
+    <w:p>
+      <w:pPr>
+        <w:rPr>
+          <w:sz w:val="28"/>
+          <w:szCs w:val="28"/>
+        </w:rPr>
+      </w:pPr>
+      <w:r>
+        <w:rPr>
+          <w:sz w:val="28"/>
+          <w:szCs w:val="28"/>
+        </w:rPr>
+        <w:t>-</w:t>
+      </w:r>
+      <w:r>
+        <w:rPr>
+          <w:sz w:val="28"/>
+          <w:szCs w:val="28"/>
+        </w:rPr>
+        <w:t>Clan (</w:t>
+      </w:r>
+      <w:r>
+        <w:rPr>
+          <w:sz w:val="28"/>
+          <w:szCs w:val="28"/>
+        </w:rPr>
+        <w:t>Rosa): #a52a2a</w:t>
+      </w:r>
+    </w:p>
+    <w:p>
+      <w:pPr>
+        <w:rPr>
+          <w:sz w:val="28"/>
+          <w:szCs w:val="28"/>
+        </w:rPr>
+      </w:pPr>
+      <w:r>
+        <w:rPr>
+          <w:sz w:val="28"/>
+          <w:szCs w:val="28"/>
+        </w:rPr>
+        <w:t>-</w:t>
       </w:r>
       <w:proofErr w:type="spellStart"/>
       <w:r>
@@ -303,7 +476,7 @@
           <w:sz w:val="28"/>
           <w:szCs w:val="28"/>
         </w:rPr>
-        <w:t>Seccions</w:t>
+        <w:t>Scouters</w:t>
       </w:r>
       <w:proofErr w:type="spellEnd"/>
       <w:r>
@@ -311,198 +484,7 @@
           <w:sz w:val="28"/>
           <w:szCs w:val="28"/>
         </w:rPr>
-        <w:t>)</w:t>
-      </w:r>
-      <w:r>
-        <w:rPr>
-          <w:sz w:val="28"/>
-          <w:szCs w:val="28"/>
-        </w:rPr>
-        <w:t>:</w:t>
-      </w:r>
-    </w:p>
-    <w:p>
-      <w:pPr>
-        <w:rPr>
-          <w:sz w:val="28"/>
-          <w:szCs w:val="28"/>
-        </w:rPr>
-      </w:pPr>
-      <w:r>
-        <w:rPr>
-          <w:sz w:val="28"/>
-          <w:szCs w:val="28"/>
-        </w:rPr>
-        <w:t>-</w:t>
-      </w:r>
-      <w:proofErr w:type="spellStart"/>
-      <w:r>
-        <w:rPr>
-          <w:sz w:val="28"/>
-          <w:szCs w:val="28"/>
-        </w:rPr>
-        <w:t>Joves</w:t>
-      </w:r>
-      <w:proofErr w:type="spellEnd"/>
-      <w:r>
-        <w:rPr>
-          <w:sz w:val="28"/>
-          <w:szCs w:val="28"/>
-        </w:rPr>
-        <w:t xml:space="preserve"> </w:t>
-      </w:r>
-      <w:proofErr w:type="spellStart"/>
-      <w:r>
-        <w:rPr>
-          <w:sz w:val="28"/>
-          <w:szCs w:val="28"/>
-        </w:rPr>
-        <w:t>Castors</w:t>
-      </w:r>
-      <w:proofErr w:type="spellEnd"/>
-      <w:r>
-        <w:rPr>
-          <w:sz w:val="28"/>
-          <w:szCs w:val="28"/>
-        </w:rPr>
-        <w:t xml:space="preserve"> (Naranja): #ffa500</w:t>
-      </w:r>
-      <w:r>
-        <w:br/>
-      </w:r>
-      <w:r>
-        <w:rPr>
-          <w:sz w:val="28"/>
-          <w:szCs w:val="28"/>
-        </w:rPr>
-        <w:t>-Manada (Amarillo): #e4da10</w:t>
-      </w:r>
-    </w:p>
-    <w:p>
-      <w:pPr>
-        <w:rPr>
-          <w:sz w:val="28"/>
-          <w:szCs w:val="28"/>
-        </w:rPr>
-      </w:pPr>
-      <w:r>
-        <w:rPr>
-          <w:sz w:val="28"/>
-          <w:szCs w:val="28"/>
-        </w:rPr>
-        <w:t>-</w:t>
-      </w:r>
-      <w:r>
-        <w:rPr>
-          <w:sz w:val="28"/>
-          <w:szCs w:val="28"/>
-        </w:rPr>
-        <w:t>Tropa (</w:t>
-      </w:r>
-      <w:r>
-        <w:rPr>
-          <w:sz w:val="28"/>
-          <w:szCs w:val="28"/>
-        </w:rPr>
-        <w:t>Turquesa): #3cb371</w:t>
-      </w:r>
-    </w:p>
-    <w:p>
-      <w:pPr>
-        <w:rPr>
-          <w:sz w:val="28"/>
-          <w:szCs w:val="28"/>
-        </w:rPr>
-      </w:pPr>
-      <w:r>
-        <w:rPr>
-          <w:sz w:val="28"/>
-          <w:szCs w:val="28"/>
-        </w:rPr>
-        <w:t>-</w:t>
-      </w:r>
-      <w:r>
-        <w:rPr>
-          <w:sz w:val="28"/>
-          <w:szCs w:val="28"/>
-        </w:rPr>
-        <w:t>Escolta (</w:t>
-      </w:r>
-      <w:r>
-        <w:rPr>
-          <w:sz w:val="28"/>
-          <w:szCs w:val="28"/>
-        </w:rPr>
-        <w:t>Verde): #008000</w:t>
-      </w:r>
-    </w:p>
-    <w:p>
-      <w:pPr>
-        <w:rPr>
-          <w:sz w:val="28"/>
-          <w:szCs w:val="28"/>
-        </w:rPr>
-      </w:pPr>
-      <w:r>
-        <w:rPr>
-          <w:sz w:val="28"/>
-          <w:szCs w:val="28"/>
-        </w:rPr>
-        <w:t>-</w:t>
-      </w:r>
-      <w:r>
-        <w:rPr>
-          <w:sz w:val="28"/>
-          <w:szCs w:val="28"/>
-        </w:rPr>
-        <w:t>Clan (</w:t>
-      </w:r>
-      <w:r>
-        <w:rPr>
-          <w:sz w:val="28"/>
-          <w:szCs w:val="28"/>
-        </w:rPr>
-        <w:t>Rosa): #a52a2a</w:t>
-      </w:r>
-    </w:p>
-    <w:p>
-      <w:pPr>
-        <w:rPr>
-          <w:sz w:val="28"/>
-          <w:szCs w:val="28"/>
-        </w:rPr>
-      </w:pPr>
-      <w:r>
-        <w:rPr>
-          <w:sz w:val="28"/>
-          <w:szCs w:val="28"/>
-        </w:rPr>
-        <w:t>-</w:t>
-      </w:r>
-      <w:proofErr w:type="spellStart"/>
-      <w:proofErr w:type="gramStart"/>
-      <w:r>
-        <w:rPr>
-          <w:sz w:val="28"/>
-          <w:szCs w:val="28"/>
-        </w:rPr>
-        <w:t>Scouters</w:t>
-      </w:r>
-      <w:proofErr w:type="spellEnd"/>
-      <w:r>
-        <w:rPr>
-          <w:sz w:val="28"/>
-          <w:szCs w:val="28"/>
-        </w:rPr>
-        <w:t>(</w:t>
-      </w:r>
-      <w:proofErr w:type="gramEnd"/>
-      <w:r>
-        <w:rPr>
-          <w:sz w:val="28"/>
-          <w:szCs w:val="28"/>
-        </w:rPr>
-        <w:t>Morado): #800080</w:t>
+        <w:t>(Morado): #800080</w:t>
       </w:r>
     </w:p>
     <w:p>
@@ -1286,7 +1268,6 @@
         </w:rPr>
         <w:t xml:space="preserve">El tipo de navegación que usaremos en la web será </w:t>
       </w:r>
-      <w:proofErr w:type="gramStart"/>
       <w:r>
         <w:rPr>
           <w:iCs/>
@@ -1295,7 +1276,6 @@
         </w:rPr>
         <w:t>basada</w:t>
       </w:r>
-      <w:proofErr w:type="gramEnd"/>
       <w:r>
         <w:rPr>
           <w:iCs/>
@@ -1445,25 +1425,7 @@
           <w:szCs w:val="32"/>
         </w:rPr>
         <w:lastRenderedPageBreak/>
-        <w:t xml:space="preserve">A </w:t>
-      </w:r>
-      <w:proofErr w:type="gramStart"/>
-      <w:r>
-        <w:rPr>
-          <w:iCs/>
-          <w:sz w:val="28"/>
-          <w:szCs w:val="32"/>
-        </w:rPr>
-        <w:t>continuación</w:t>
-      </w:r>
-      <w:proofErr w:type="gramEnd"/>
-      <w:r>
-        <w:rPr>
-          <w:iCs/>
-          <w:sz w:val="28"/>
-          <w:szCs w:val="32"/>
-        </w:rPr>
-        <w:t xml:space="preserve"> se mostraran los modelos de los whireframes y una breve explicación sobre cada uno.</w:t>
+        <w:t>A continuación se mostraran los modelos de los whireframes y una breve explicación sobre cada uno.</w:t>
       </w:r>
     </w:p>
     <w:p>
@@ -2069,8 +2031,6 @@
           <w:szCs w:val="32"/>
         </w:rPr>
       </w:pPr>
-      <w:bookmarkStart w:id="0" w:name="_GoBack"/>
-      <w:bookmarkEnd w:id="0"/>
     </w:p>
     <w:p>
       <w:pPr>
@@ -2132,18 +2092,19 @@
 </file>
 
 <file path=word/intelligence2.xml><?xml version="1.0" encoding="utf-8"?>
-<int2:intelligence xmlns:int2="http://schemas.microsoft.com/office/intelligence/2020/intelligence">
+<int2:intelligence xmlns:int2="http://schemas.microsoft.com/office/intelligence/2020/intelligence" xmlns:oel="http://schemas.microsoft.com/office/2019/extlst">
   <int2:observations>
     <int2:textHash int2:hashCode="s2/JD0UzWm92XU" int2:id="g2ANDsku">
-      <int2:state int2:type="AugLoop_Text_Critique" int2:value="Rejected"/>
+      <int2:state int2:value="Rejected" int2:type="AugLoop_Text_Critique"/>
     </int2:textHash>
   </int2:observations>
   <int2:intelligenceSettings/>
+  <int2:onDemandWorkflows/>
 </int2:intelligence>
 </file>
 
 <file path=word/styles.xml><?xml version="1.0" encoding="utf-8"?>
-<w:styles xmlns:mc="http://schemas.openxmlformats.org/markup-compatibility/2006" xmlns:r="http://schemas.openxmlformats.org/officeDocument/2006/relationships" xmlns:w="http://schemas.openxmlformats.org/wordprocessingml/2006/main" xmlns:w14="http://schemas.microsoft.com/office/word/2010/wordml" xmlns:w15="http://schemas.microsoft.com/office/word/2012/wordml" xmlns:w16cid="http://schemas.microsoft.com/office/word/2016/wordml/cid" xmlns:w16se="http://schemas.microsoft.com/office/word/2015/wordml/symex" mc:Ignorable="w14 w15 w16se w16cid">
+<w:styles xmlns:mc="http://schemas.openxmlformats.org/markup-compatibility/2006" xmlns:r="http://schemas.openxmlformats.org/officeDocument/2006/relationships" xmlns:w="http://schemas.openxmlformats.org/wordprocessingml/2006/main" xmlns:w14="http://schemas.microsoft.com/office/word/2010/wordml" xmlns:w15="http://schemas.microsoft.com/office/word/2012/wordml" xmlns:w16cex="http://schemas.microsoft.com/office/word/2018/wordml/cex" xmlns:w16cid="http://schemas.microsoft.com/office/word/2016/wordml/cid" xmlns:w16="http://schemas.microsoft.com/office/word/2018/wordml" xmlns:w16sdtdh="http://schemas.microsoft.com/office/word/2020/wordml/sdtdatahash" xmlns:w16se="http://schemas.microsoft.com/office/word/2015/wordml/symex" mc:Ignorable="w14 w15 w16se w16cid w16 w16cex w16sdtdh">
   <w:docDefaults>
     <w:rPrDefault>
       <w:rPr>
@@ -2159,7 +2120,7 @@
       </w:pPr>
     </w:pPrDefault>
   </w:docDefaults>
-  <w:latentStyles w:defLockedState="0" w:defUIPriority="99" w:defSemiHidden="0" w:defUnhideWhenUsed="0" w:defQFormat="0" w:count="375">
+  <w:latentStyles w:defLockedState="0" w:defUIPriority="99" w:defSemiHidden="0" w:defUnhideWhenUsed="0" w:defQFormat="0" w:count="376">
     <w:lsdException w:name="Normal" w:uiPriority="0" w:qFormat="1"/>
     <w:lsdException w:name="heading 1" w:uiPriority="9" w:qFormat="1"/>
     <w:lsdException w:name="heading 2" w:semiHidden="1" w:uiPriority="9" w:unhideWhenUsed="1" w:qFormat="1"/>
@@ -2535,6 +2496,7 @@
     <w:lsdException w:name="Smart Hyperlink" w:semiHidden="1" w:unhideWhenUsed="1"/>
     <w:lsdException w:name="Hashtag" w:semiHidden="1" w:unhideWhenUsed="1"/>
     <w:lsdException w:name="Unresolved Mention" w:semiHidden="1" w:unhideWhenUsed="1"/>
+    <w:lsdException w:name="Smart Link" w:semiHidden="1" w:unhideWhenUsed="1"/>
   </w:latentStyles>
   <w:style w:type="paragraph" w:default="1" w:styleId="Normal">
     <w:name w:val="Normal"/>

</xml_diff>

<commit_message>
update guia de estilos
</commit_message>
<xml_diff>
--- a/Documentacion/Guia de estilos - PI.docx
+++ b/Documentacion/Guia de estilos - PI.docx
@@ -13,7 +13,6 @@
           <w:u w:val="single"/>
         </w:rPr>
       </w:pPr>
-      <w:proofErr w:type="spellStart"/>
       <w:r>
         <w:rPr>
           <w:b/>
@@ -22,18 +21,7 @@
           <w:szCs w:val="36"/>
           <w:u w:val="single"/>
         </w:rPr>
-        <w:t>Sempre</w:t>
-      </w:r>
-      <w:proofErr w:type="spellEnd"/>
-      <w:r>
-        <w:rPr>
-          <w:b/>
-          <w:i/>
-          <w:sz w:val="36"/>
-          <w:szCs w:val="36"/>
-          <w:u w:val="single"/>
-        </w:rPr>
-        <w:t xml:space="preserve"> Avant</w:t>
+        <w:t>Sempre Avant</w:t>
       </w:r>
     </w:p>
     <w:p>
@@ -253,224 +241,397 @@
           <w:sz w:val="32"/>
           <w:szCs w:val="32"/>
           <w:u w:val="single"/>
-        </w:rPr>
-      </w:pPr>
-      <w:r>
-        <w:rPr>
-          <w:sz w:val="28"/>
-          <w:szCs w:val="28"/>
+          <w:lang w:val="en-US"/>
+        </w:rPr>
+      </w:pPr>
+      <w:r>
+        <w:rPr>
+          <w:sz w:val="28"/>
+          <w:szCs w:val="28"/>
+          <w:lang w:val="en-US"/>
+        </w:rPr>
+        <w:t>-Header: #A387D1</w:t>
+      </w:r>
+    </w:p>
+    <w:p>
+      <w:pPr>
+        <w:rPr>
+          <w:sz w:val="28"/>
+          <w:szCs w:val="28"/>
+          <w:lang w:val="en-US"/>
+        </w:rPr>
+      </w:pPr>
+      <w:r>
+        <w:rPr>
+          <w:sz w:val="28"/>
+          <w:szCs w:val="28"/>
+          <w:lang w:val="en-US"/>
         </w:rPr>
         <w:t>-</w:t>
       </w:r>
-      <w:proofErr w:type="spellStart"/>
-      <w:r>
-        <w:rPr>
-          <w:sz w:val="28"/>
-          <w:szCs w:val="28"/>
-        </w:rPr>
-        <w:t>Header</w:t>
-      </w:r>
-      <w:proofErr w:type="spellEnd"/>
-      <w:r>
-        <w:rPr>
-          <w:sz w:val="28"/>
-          <w:szCs w:val="28"/>
-        </w:rPr>
-        <w:t xml:space="preserve">: </w:t>
-      </w:r>
-      <w:r>
-        <w:rPr>
-          <w:sz w:val="28"/>
-          <w:szCs w:val="28"/>
-        </w:rPr>
-        <w:t>#A387D1</w:t>
-      </w:r>
-    </w:p>
-    <w:p>
-      <w:pPr>
+      <w:r>
         <w:rPr>
           <w:sz w:val="28"/>
           <w:szCs w:val="28"/>
           <w:lang w:val="en-US"/>
         </w:rPr>
-      </w:pPr>
+        <w:t>Footer</w:t>
+      </w:r>
       <w:r>
         <w:rPr>
           <w:sz w:val="28"/>
           <w:szCs w:val="28"/>
           <w:lang w:val="en-US"/>
         </w:rPr>
+        <w:t>: #</w:t>
+      </w:r>
+      <w:r>
+        <w:rPr>
+          <w:sz w:val="28"/>
+          <w:szCs w:val="28"/>
+          <w:lang w:val="en-US"/>
+        </w:rPr>
+        <w:t>A387D1</w:t>
+      </w:r>
+    </w:p>
+    <w:p>
+      <w:pPr>
+        <w:rPr>
+          <w:sz w:val="28"/>
+          <w:szCs w:val="28"/>
+          <w:lang w:val="en-US"/>
+        </w:rPr>
+      </w:pPr>
+      <w:r>
+        <w:rPr>
+          <w:sz w:val="28"/>
+          <w:szCs w:val="28"/>
+          <w:lang w:val="en-US"/>
+        </w:rPr>
+        <w:t>-Copyright</w:t>
+      </w:r>
+      <w:r>
+        <w:rPr>
+          <w:sz w:val="28"/>
+          <w:szCs w:val="28"/>
+          <w:lang w:val="en-US"/>
+        </w:rPr>
+        <w:t>: #</w:t>
+      </w:r>
+      <w:r>
+        <w:rPr>
+          <w:sz w:val="28"/>
+          <w:szCs w:val="28"/>
+          <w:lang w:val="en-US"/>
+        </w:rPr>
+        <w:t>904cb4</w:t>
+      </w:r>
+    </w:p>
+    <w:p>
+      <w:pPr>
+        <w:rPr>
+          <w:sz w:val="28"/>
+          <w:szCs w:val="28"/>
+          <w:lang w:val="en-US"/>
+        </w:rPr>
+      </w:pPr>
+    </w:p>
+    <w:p>
+      <w:pPr>
+        <w:rPr>
+          <w:sz w:val="28"/>
+          <w:szCs w:val="28"/>
+          <w:u w:val="single"/>
+        </w:rPr>
+      </w:pPr>
+      <w:r>
+        <w:rPr>
+          <w:sz w:val="28"/>
+          <w:szCs w:val="28"/>
+          <w:u w:val="single"/>
+        </w:rPr>
+        <w:t>-Vista home:</w:t>
+      </w:r>
+    </w:p>
+    <w:p>
+      <w:pPr>
+        <w:rPr>
+          <w:sz w:val="28"/>
+          <w:szCs w:val="28"/>
+        </w:rPr>
+      </w:pPr>
+      <w:r>
+        <w:rPr>
+          <w:sz w:val="28"/>
+          <w:szCs w:val="28"/>
+        </w:rPr>
+        <w:t xml:space="preserve">Al entrar a la vista podemos ver un jumbotron de color </w:t>
+      </w:r>
+      <w:r>
+        <w:rPr>
+          <w:sz w:val="28"/>
+          <w:szCs w:val="28"/>
+        </w:rPr>
+        <w:t>negro,</w:t>
+      </w:r>
+      <w:r>
+        <w:rPr>
+          <w:sz w:val="28"/>
+          <w:szCs w:val="28"/>
+        </w:rPr>
+        <w:t xml:space="preserve"> pero con la opacidad a la mitad</w:t>
+      </w:r>
+      <w:r>
+        <w:rPr>
+          <w:sz w:val="28"/>
+          <w:szCs w:val="28"/>
+        </w:rPr>
+        <w:t>.</w:t>
+      </w:r>
+    </w:p>
+    <w:p>
+      <w:pPr>
+        <w:rPr>
+          <w:sz w:val="28"/>
+          <w:szCs w:val="28"/>
+        </w:rPr>
+      </w:pPr>
+      <w:r>
+        <w:rPr>
+          <w:sz w:val="28"/>
+          <w:szCs w:val="28"/>
+        </w:rPr>
+        <w:t xml:space="preserve">-h1: </w:t>
+      </w:r>
+      <w:r>
+        <w:rPr>
+          <w:sz w:val="28"/>
+          <w:szCs w:val="28"/>
+        </w:rPr>
+        <w:t>#</w:t>
+      </w:r>
+      <w:r>
+        <w:rPr>
+          <w:sz w:val="28"/>
+          <w:szCs w:val="28"/>
+        </w:rPr>
+        <w:t>5d3f6a</w:t>
+      </w:r>
+    </w:p>
+    <w:p>
+      <w:pPr>
+        <w:rPr>
+          <w:sz w:val="28"/>
+          <w:szCs w:val="28"/>
+        </w:rPr>
+      </w:pPr>
+    </w:p>
+    <w:p>
+      <w:pPr>
+        <w:rPr>
+          <w:sz w:val="28"/>
+          <w:szCs w:val="28"/>
+        </w:rPr>
+      </w:pPr>
+      <w:r>
+        <w:rPr>
+          <w:sz w:val="28"/>
+          <w:szCs w:val="28"/>
+        </w:rPr>
+        <w:t xml:space="preserve">Opciones de </w:t>
+      </w:r>
+      <w:r>
+        <w:rPr>
+          <w:sz w:val="28"/>
+          <w:szCs w:val="28"/>
+        </w:rPr>
+        <w:t>menú</w:t>
+      </w:r>
+      <w:r>
+        <w:rPr>
+          <w:sz w:val="28"/>
+          <w:szCs w:val="28"/>
+        </w:rPr>
+        <w:t xml:space="preserve"> (Seccions)</w:t>
+      </w:r>
+      <w:r>
+        <w:rPr>
+          <w:sz w:val="28"/>
+          <w:szCs w:val="28"/>
+        </w:rPr>
+        <w:t>:</w:t>
+      </w:r>
+    </w:p>
+    <w:p>
+      <w:pPr>
+        <w:rPr>
+          <w:sz w:val="28"/>
+          <w:szCs w:val="28"/>
+        </w:rPr>
+      </w:pPr>
+      <w:r>
+        <w:rPr>
+          <w:sz w:val="28"/>
+          <w:szCs w:val="28"/>
+        </w:rPr>
+        <w:t>-Joves Castors (Naranja): #ffa500</w:t>
+      </w:r>
+      <w:r>
+        <w:br/>
+      </w:r>
+      <w:r>
+        <w:rPr>
+          <w:sz w:val="28"/>
+          <w:szCs w:val="28"/>
+        </w:rPr>
+        <w:t>-Manada (Amarillo): #e4da10</w:t>
+      </w:r>
+    </w:p>
+    <w:p>
+      <w:pPr>
+        <w:rPr>
+          <w:sz w:val="28"/>
+          <w:szCs w:val="28"/>
+        </w:rPr>
+      </w:pPr>
+      <w:r>
+        <w:rPr>
+          <w:sz w:val="28"/>
+          <w:szCs w:val="28"/>
+        </w:rPr>
         <w:t>-</w:t>
       </w:r>
       <w:r>
         <w:rPr>
           <w:sz w:val="28"/>
           <w:szCs w:val="28"/>
-          <w:lang w:val="en-US"/>
-        </w:rPr>
-        <w:t>Footer</w:t>
-      </w:r>
-      <w:r>
-        <w:rPr>
-          <w:sz w:val="28"/>
-          <w:szCs w:val="28"/>
-          <w:lang w:val="en-US"/>
-        </w:rPr>
-        <w:t>: #</w:t>
-      </w:r>
-      <w:r>
-        <w:rPr>
-          <w:sz w:val="28"/>
-          <w:szCs w:val="28"/>
-          <w:lang w:val="en-US"/>
-        </w:rPr>
-        <w:t>A387D1</w:t>
-      </w:r>
-    </w:p>
-    <w:p>
-      <w:pPr>
-        <w:rPr>
-          <w:sz w:val="28"/>
-          <w:szCs w:val="28"/>
-          <w:lang w:val="en-US"/>
-        </w:rPr>
-      </w:pPr>
-      <w:r>
-        <w:rPr>
-          <w:sz w:val="28"/>
-          <w:szCs w:val="28"/>
-          <w:lang w:val="en-US"/>
-        </w:rPr>
-        <w:t>-Copyright</w:t>
-      </w:r>
-      <w:r>
-        <w:rPr>
-          <w:sz w:val="28"/>
-          <w:szCs w:val="28"/>
-          <w:lang w:val="en-US"/>
-        </w:rPr>
-        <w:t>: #</w:t>
-      </w:r>
-      <w:r>
-        <w:rPr>
-          <w:sz w:val="28"/>
-          <w:szCs w:val="28"/>
-          <w:lang w:val="en-US"/>
-        </w:rPr>
-        <w:t>904cb4</w:t>
-      </w:r>
-    </w:p>
-    <w:p>
-      <w:pPr>
-        <w:rPr>
-          <w:sz w:val="28"/>
-          <w:szCs w:val="28"/>
-          <w:lang w:val="en-US"/>
-        </w:rPr>
-      </w:pPr>
-    </w:p>
-    <w:p>
-      <w:pPr>
-        <w:rPr>
-          <w:sz w:val="28"/>
-          <w:szCs w:val="28"/>
-          <w:u w:val="single"/>
-        </w:rPr>
-      </w:pPr>
-      <w:r>
-        <w:rPr>
-          <w:sz w:val="28"/>
-          <w:szCs w:val="28"/>
-          <w:u w:val="single"/>
-        </w:rPr>
-        <w:t>-Vista home:</w:t>
-      </w:r>
-    </w:p>
-    <w:p>
-      <w:pPr>
-        <w:rPr>
-          <w:sz w:val="28"/>
-          <w:szCs w:val="28"/>
-        </w:rPr>
-      </w:pPr>
-      <w:r>
-        <w:rPr>
-          <w:sz w:val="28"/>
-          <w:szCs w:val="28"/>
-        </w:rPr>
-        <w:t xml:space="preserve">-h1: </w:t>
-      </w:r>
-      <w:r>
-        <w:rPr>
-          <w:sz w:val="28"/>
-          <w:szCs w:val="28"/>
-        </w:rPr>
-        <w:t>#</w:t>
-      </w:r>
-      <w:r>
-        <w:rPr>
-          <w:sz w:val="28"/>
-          <w:szCs w:val="28"/>
-        </w:rPr>
-        <w:t>5d3f6a</w:t>
-      </w:r>
-    </w:p>
-    <w:p>
-      <w:pPr>
-        <w:rPr>
-          <w:sz w:val="28"/>
-          <w:szCs w:val="28"/>
-        </w:rPr>
-      </w:pPr>
-    </w:p>
-    <w:p>
-      <w:pPr>
-        <w:rPr>
-          <w:sz w:val="28"/>
-          <w:szCs w:val="28"/>
-        </w:rPr>
-      </w:pPr>
-      <w:r>
-        <w:rPr>
-          <w:sz w:val="28"/>
-          <w:szCs w:val="28"/>
-        </w:rPr>
-        <w:t xml:space="preserve">Opciones de </w:t>
-      </w:r>
-      <w:r>
-        <w:rPr>
-          <w:sz w:val="28"/>
-          <w:szCs w:val="28"/>
-        </w:rPr>
-        <w:t>menú</w:t>
-      </w:r>
-      <w:r>
-        <w:rPr>
-          <w:sz w:val="28"/>
-          <w:szCs w:val="28"/>
-        </w:rPr>
-        <w:t xml:space="preserve"> (</w:t>
-      </w:r>
-      <w:proofErr w:type="spellStart"/>
-      <w:r>
-        <w:rPr>
-          <w:sz w:val="28"/>
-          <w:szCs w:val="28"/>
-        </w:rPr>
-        <w:t>Seccions</w:t>
-      </w:r>
-      <w:proofErr w:type="spellEnd"/>
-      <w:r>
-        <w:rPr>
-          <w:sz w:val="28"/>
-          <w:szCs w:val="28"/>
-        </w:rPr>
-        <w:t>)</w:t>
-      </w:r>
-      <w:r>
-        <w:rPr>
-          <w:sz w:val="28"/>
-          <w:szCs w:val="28"/>
+        </w:rPr>
+        <w:t>Tropa (</w:t>
+      </w:r>
+      <w:r>
+        <w:rPr>
+          <w:sz w:val="28"/>
+          <w:szCs w:val="28"/>
+        </w:rPr>
+        <w:t>Turquesa): #3cb371</w:t>
+      </w:r>
+    </w:p>
+    <w:p>
+      <w:pPr>
+        <w:rPr>
+          <w:sz w:val="28"/>
+          <w:szCs w:val="28"/>
+        </w:rPr>
+      </w:pPr>
+      <w:r>
+        <w:rPr>
+          <w:sz w:val="28"/>
+          <w:szCs w:val="28"/>
+        </w:rPr>
+        <w:t>-</w:t>
+      </w:r>
+      <w:r>
+        <w:rPr>
+          <w:sz w:val="28"/>
+          <w:szCs w:val="28"/>
+        </w:rPr>
+        <w:t>Escolta (</w:t>
+      </w:r>
+      <w:r>
+        <w:rPr>
+          <w:sz w:val="28"/>
+          <w:szCs w:val="28"/>
+        </w:rPr>
+        <w:t>Verde): #008000</w:t>
+      </w:r>
+    </w:p>
+    <w:p>
+      <w:pPr>
+        <w:rPr>
+          <w:sz w:val="28"/>
+          <w:szCs w:val="28"/>
+        </w:rPr>
+      </w:pPr>
+      <w:r>
+        <w:rPr>
+          <w:sz w:val="28"/>
+          <w:szCs w:val="28"/>
+        </w:rPr>
+        <w:t>-</w:t>
+      </w:r>
+      <w:r>
+        <w:rPr>
+          <w:sz w:val="28"/>
+          <w:szCs w:val="28"/>
+        </w:rPr>
+        <w:t>Clan (</w:t>
+      </w:r>
+      <w:r>
+        <w:rPr>
+          <w:sz w:val="28"/>
+          <w:szCs w:val="28"/>
+        </w:rPr>
+        <w:t>Rosa): #a52a2a</w:t>
+      </w:r>
+    </w:p>
+    <w:p>
+      <w:pPr>
+        <w:rPr>
+          <w:sz w:val="28"/>
+          <w:szCs w:val="28"/>
+        </w:rPr>
+      </w:pPr>
+      <w:r>
+        <w:rPr>
+          <w:sz w:val="28"/>
+          <w:szCs w:val="28"/>
+        </w:rPr>
+        <w:t>-Scouters(Morado): #800080</w:t>
+      </w:r>
+    </w:p>
+    <w:p>
+      <w:pPr>
+        <w:rPr>
+          <w:i/>
+          <w:iCs/>
+          <w:sz w:val="32"/>
+          <w:szCs w:val="32"/>
+          <w:u w:val="single"/>
+        </w:rPr>
+      </w:pPr>
+    </w:p>
+    <w:p>
+      <w:pPr>
+        <w:rPr>
+          <w:sz w:val="32"/>
+          <w:szCs w:val="32"/>
+        </w:rPr>
+      </w:pPr>
+      <w:r>
+        <w:rPr>
+          <w:i/>
+          <w:iCs/>
+          <w:sz w:val="32"/>
+          <w:szCs w:val="32"/>
+          <w:u w:val="single"/>
+        </w:rPr>
+        <w:lastRenderedPageBreak/>
+        <w:t>-</w:t>
+      </w:r>
+      <w:r>
+        <w:rPr>
+          <w:i/>
+          <w:iCs/>
+          <w:sz w:val="32"/>
+          <w:szCs w:val="32"/>
+          <w:u w:val="single"/>
+        </w:rPr>
+        <w:t>Tipografía</w:t>
+      </w:r>
+      <w:r>
+        <w:rPr>
+          <w:sz w:val="32"/>
+          <w:szCs w:val="32"/>
         </w:rPr>
         <w:t>:</w:t>
       </w:r>
@@ -487,17 +648,36 @@
           <w:sz w:val="28"/>
           <w:szCs w:val="28"/>
         </w:rPr>
-        <w:t>-</w:t>
-      </w:r>
-      <w:proofErr w:type="spellStart"/>
-      <w:r>
-        <w:rPr>
-          <w:sz w:val="28"/>
-          <w:szCs w:val="28"/>
-        </w:rPr>
-        <w:t>Joves</w:t>
-      </w:r>
-      <w:proofErr w:type="spellEnd"/>
+        <w:t xml:space="preserve">Para la </w:t>
+      </w:r>
+      <w:r>
+        <w:rPr>
+          <w:sz w:val="28"/>
+          <w:szCs w:val="28"/>
+        </w:rPr>
+        <w:t>tipografía</w:t>
+      </w:r>
+      <w:r>
+        <w:rPr>
+          <w:sz w:val="28"/>
+          <w:szCs w:val="28"/>
+        </w:rPr>
+        <w:t xml:space="preserve"> de la web usaremos </w:t>
+      </w:r>
+      <w:r>
+        <w:rPr>
+          <w:sz w:val="28"/>
+          <w:szCs w:val="28"/>
+        </w:rPr>
+        <w:t>la fuente “Roboto-</w:t>
+      </w:r>
+      <w:r>
+        <w:rPr>
+          <w:sz w:val="28"/>
+          <w:szCs w:val="28"/>
+        </w:rPr>
+        <w:t>Light</w:t>
+      </w:r>
       <w:r>
         <w:rPr>
           <w:sz w:val="28"/>
@@ -505,263 +685,6 @@
         </w:rPr>
         <w:t xml:space="preserve"> </w:t>
       </w:r>
-      <w:proofErr w:type="spellStart"/>
-      <w:r>
-        <w:rPr>
-          <w:sz w:val="28"/>
-          <w:szCs w:val="28"/>
-        </w:rPr>
-        <w:t>Castors</w:t>
-      </w:r>
-      <w:proofErr w:type="spellEnd"/>
-      <w:r>
-        <w:rPr>
-          <w:sz w:val="28"/>
-          <w:szCs w:val="28"/>
-        </w:rPr>
-        <w:t xml:space="preserve"> (Naranja): #ffa500</w:t>
-      </w:r>
-      <w:r>
-        <w:br/>
-      </w:r>
-      <w:r>
-        <w:rPr>
-          <w:sz w:val="28"/>
-          <w:szCs w:val="28"/>
-        </w:rPr>
-        <w:t>-Manada (Amarillo): #e4da10</w:t>
-      </w:r>
-    </w:p>
-    <w:p>
-      <w:pPr>
-        <w:rPr>
-          <w:sz w:val="28"/>
-          <w:szCs w:val="28"/>
-        </w:rPr>
-      </w:pPr>
-      <w:r>
-        <w:rPr>
-          <w:sz w:val="28"/>
-          <w:szCs w:val="28"/>
-        </w:rPr>
-        <w:t>-</w:t>
-      </w:r>
-      <w:r>
-        <w:rPr>
-          <w:sz w:val="28"/>
-          <w:szCs w:val="28"/>
-        </w:rPr>
-        <w:t>Tropa (</w:t>
-      </w:r>
-      <w:r>
-        <w:rPr>
-          <w:sz w:val="28"/>
-          <w:szCs w:val="28"/>
-        </w:rPr>
-        <w:t>Turquesa): #3cb371</w:t>
-      </w:r>
-    </w:p>
-    <w:p>
-      <w:pPr>
-        <w:rPr>
-          <w:sz w:val="28"/>
-          <w:szCs w:val="28"/>
-        </w:rPr>
-      </w:pPr>
-      <w:r>
-        <w:rPr>
-          <w:sz w:val="28"/>
-          <w:szCs w:val="28"/>
-        </w:rPr>
-        <w:t>-</w:t>
-      </w:r>
-      <w:r>
-        <w:rPr>
-          <w:sz w:val="28"/>
-          <w:szCs w:val="28"/>
-        </w:rPr>
-        <w:t>Escolta (</w:t>
-      </w:r>
-      <w:r>
-        <w:rPr>
-          <w:sz w:val="28"/>
-          <w:szCs w:val="28"/>
-        </w:rPr>
-        <w:t>Verde): #008000</w:t>
-      </w:r>
-    </w:p>
-    <w:p>
-      <w:pPr>
-        <w:rPr>
-          <w:sz w:val="28"/>
-          <w:szCs w:val="28"/>
-        </w:rPr>
-      </w:pPr>
-      <w:r>
-        <w:rPr>
-          <w:sz w:val="28"/>
-          <w:szCs w:val="28"/>
-        </w:rPr>
-        <w:t>-</w:t>
-      </w:r>
-      <w:r>
-        <w:rPr>
-          <w:sz w:val="28"/>
-          <w:szCs w:val="28"/>
-        </w:rPr>
-        <w:t>Clan (</w:t>
-      </w:r>
-      <w:r>
-        <w:rPr>
-          <w:sz w:val="28"/>
-          <w:szCs w:val="28"/>
-        </w:rPr>
-        <w:t>Rosa): #a52a2a</w:t>
-      </w:r>
-    </w:p>
-    <w:p>
-      <w:pPr>
-        <w:rPr>
-          <w:sz w:val="28"/>
-          <w:szCs w:val="28"/>
-        </w:rPr>
-      </w:pPr>
-      <w:r>
-        <w:rPr>
-          <w:sz w:val="28"/>
-          <w:szCs w:val="28"/>
-        </w:rPr>
-        <w:t>-</w:t>
-      </w:r>
-      <w:proofErr w:type="spellStart"/>
-      <w:r>
-        <w:rPr>
-          <w:sz w:val="28"/>
-          <w:szCs w:val="28"/>
-        </w:rPr>
-        <w:t>Scouters</w:t>
-      </w:r>
-      <w:proofErr w:type="spellEnd"/>
-      <w:r>
-        <w:rPr>
-          <w:sz w:val="28"/>
-          <w:szCs w:val="28"/>
-        </w:rPr>
-        <w:t>(Morado): #800080</w:t>
-      </w:r>
-    </w:p>
-    <w:p>
-      <w:pPr>
-        <w:rPr>
-          <w:i/>
-          <w:iCs/>
-          <w:sz w:val="32"/>
-          <w:szCs w:val="32"/>
-          <w:u w:val="single"/>
-        </w:rPr>
-      </w:pPr>
-    </w:p>
-    <w:p>
-      <w:pPr>
-        <w:rPr>
-          <w:sz w:val="32"/>
-          <w:szCs w:val="32"/>
-        </w:rPr>
-      </w:pPr>
-      <w:r>
-        <w:rPr>
-          <w:i/>
-          <w:iCs/>
-          <w:sz w:val="32"/>
-          <w:szCs w:val="32"/>
-          <w:u w:val="single"/>
-        </w:rPr>
-        <w:t>-</w:t>
-      </w:r>
-      <w:r>
-        <w:rPr>
-          <w:i/>
-          <w:iCs/>
-          <w:sz w:val="32"/>
-          <w:szCs w:val="32"/>
-          <w:u w:val="single"/>
-        </w:rPr>
-        <w:t>Tipografía</w:t>
-      </w:r>
-      <w:r>
-        <w:rPr>
-          <w:sz w:val="32"/>
-          <w:szCs w:val="32"/>
-        </w:rPr>
-        <w:t>:</w:t>
-      </w:r>
-    </w:p>
-    <w:p>
-      <w:pPr>
-        <w:rPr>
-          <w:sz w:val="28"/>
-          <w:szCs w:val="28"/>
-        </w:rPr>
-      </w:pPr>
-      <w:r>
-        <w:rPr>
-          <w:sz w:val="28"/>
-          <w:szCs w:val="28"/>
-        </w:rPr>
-        <w:lastRenderedPageBreak/>
-        <w:t xml:space="preserve">Para la </w:t>
-      </w:r>
-      <w:r>
-        <w:rPr>
-          <w:sz w:val="28"/>
-          <w:szCs w:val="28"/>
-        </w:rPr>
-        <w:t>tipografía</w:t>
-      </w:r>
-      <w:r>
-        <w:rPr>
-          <w:sz w:val="28"/>
-          <w:szCs w:val="28"/>
-        </w:rPr>
-        <w:t xml:space="preserve"> de la web usaremos </w:t>
-      </w:r>
-      <w:r>
-        <w:rPr>
-          <w:sz w:val="28"/>
-          <w:szCs w:val="28"/>
-        </w:rPr>
-        <w:t>la fuente “</w:t>
-      </w:r>
-      <w:proofErr w:type="spellStart"/>
-      <w:r>
-        <w:rPr>
-          <w:sz w:val="28"/>
-          <w:szCs w:val="28"/>
-        </w:rPr>
-        <w:t>Roboto</w:t>
-      </w:r>
-      <w:proofErr w:type="spellEnd"/>
-      <w:r>
-        <w:rPr>
-          <w:sz w:val="28"/>
-          <w:szCs w:val="28"/>
-        </w:rPr>
-        <w:t>-</w:t>
-      </w:r>
-      <w:r>
-        <w:rPr>
-          <w:sz w:val="28"/>
-          <w:szCs w:val="28"/>
-        </w:rPr>
-        <w:t>Light</w:t>
-      </w:r>
-      <w:r>
-        <w:rPr>
-          <w:sz w:val="28"/>
-          <w:szCs w:val="28"/>
-        </w:rPr>
-        <w:t xml:space="preserve"> </w:t>
-      </w:r>
       <w:r>
         <w:rPr>
           <w:sz w:val="28"/>
@@ -774,23 +697,7 @@
           <w:sz w:val="28"/>
           <w:szCs w:val="28"/>
         </w:rPr>
-        <w:t xml:space="preserve">00”, esta fuente la tendríamos que sacar de Google </w:t>
-      </w:r>
-      <w:proofErr w:type="spellStart"/>
-      <w:r>
-        <w:rPr>
-          <w:sz w:val="28"/>
-          <w:szCs w:val="28"/>
-        </w:rPr>
-        <w:t>Fonts</w:t>
-      </w:r>
-      <w:proofErr w:type="spellEnd"/>
-      <w:r>
-        <w:rPr>
-          <w:sz w:val="28"/>
-          <w:szCs w:val="28"/>
-        </w:rPr>
-        <w:t>.</w:t>
+        <w:t>00”, esta fuente la tendríamos que sacar de Google Fonts.</w:t>
       </w:r>
     </w:p>
     <w:p>
@@ -1735,23 +1642,7 @@
           <w:sz w:val="32"/>
           <w:szCs w:val="32"/>
         </w:rPr>
-        <w:t xml:space="preserve">una imagen o color solido entre el </w:t>
-      </w:r>
-      <w:proofErr w:type="spellStart"/>
-      <w:r>
-        <w:rPr>
-          <w:sz w:val="32"/>
-          <w:szCs w:val="32"/>
-        </w:rPr>
-        <w:t>header</w:t>
-      </w:r>
-      <w:proofErr w:type="spellEnd"/>
-      <w:r>
-        <w:rPr>
-          <w:sz w:val="32"/>
-          <w:szCs w:val="32"/>
-        </w:rPr>
-        <w:t xml:space="preserve"> y la información de la asociación para crear una separación visual entre ambas.</w:t>
+        <w:t>una imagen o color solido entre el header y la información de la asociación para crear una separación visual entre ambas.</w:t>
       </w:r>
     </w:p>
     <w:p>

</xml_diff>

<commit_message>
no quiero seguir haciendo esta mierda
</commit_message>
<xml_diff>
--- a/Documentacion/Guia de estilos - PI.docx
+++ b/Documentacion/Guia de estilos - PI.docx
@@ -21,6 +21,16 @@
           <w:szCs w:val="36"/>
           <w:u w:val="single"/>
         </w:rPr>
+        <w:t xml:space="preserve">Guía de estilos de la asociación </w:t>
+      </w:r>
+      <w:r>
+        <w:rPr>
+          <w:b/>
+          <w:i/>
+          <w:sz w:val="36"/>
+          <w:szCs w:val="36"/>
+          <w:u w:val="single"/>
+        </w:rPr>
         <w:t>Sempre Avant</w:t>
       </w:r>
     </w:p>
@@ -28,13 +38,623 @@
       <w:pPr>
         <w:jc w:val="center"/>
         <w:rPr>
-          <w:b/>
-          <w:bCs/>
-          <w:i/>
-          <w:iCs/>
-          <w:sz w:val="36"/>
-          <w:szCs w:val="36"/>
-          <w:u w:val="single"/>
+          <w:bCs/>
+          <w:iCs/>
+          <w:sz w:val="36"/>
+          <w:szCs w:val="36"/>
+        </w:rPr>
+      </w:pPr>
+    </w:p>
+    <w:p>
+      <w:pPr>
+        <w:jc w:val="center"/>
+        <w:rPr>
+          <w:bCs/>
+          <w:iCs/>
+          <w:sz w:val="36"/>
+          <w:szCs w:val="36"/>
+        </w:rPr>
+      </w:pPr>
+    </w:p>
+    <w:p>
+      <w:pPr>
+        <w:jc w:val="center"/>
+        <w:rPr>
+          <w:bCs/>
+          <w:iCs/>
+          <w:sz w:val="36"/>
+          <w:szCs w:val="36"/>
+        </w:rPr>
+      </w:pPr>
+    </w:p>
+    <w:p>
+      <w:pPr>
+        <w:jc w:val="center"/>
+        <w:rPr>
+          <w:bCs/>
+          <w:iCs/>
+          <w:sz w:val="36"/>
+          <w:szCs w:val="36"/>
+        </w:rPr>
+      </w:pPr>
+    </w:p>
+    <w:p>
+      <w:pPr>
+        <w:jc w:val="center"/>
+        <w:rPr>
+          <w:bCs/>
+          <w:iCs/>
+          <w:sz w:val="36"/>
+          <w:szCs w:val="36"/>
+        </w:rPr>
+      </w:pPr>
+    </w:p>
+    <w:p>
+      <w:pPr>
+        <w:jc w:val="center"/>
+        <w:rPr>
+          <w:bCs/>
+          <w:iCs/>
+          <w:sz w:val="36"/>
+          <w:szCs w:val="36"/>
+        </w:rPr>
+      </w:pPr>
+    </w:p>
+    <w:p>
+      <w:pPr>
+        <w:jc w:val="center"/>
+        <w:rPr>
+          <w:bCs/>
+          <w:iCs/>
+          <w:sz w:val="36"/>
+          <w:szCs w:val="36"/>
+        </w:rPr>
+      </w:pPr>
+    </w:p>
+    <w:p>
+      <w:pPr>
+        <w:jc w:val="center"/>
+        <w:rPr>
+          <w:bCs/>
+          <w:iCs/>
+          <w:sz w:val="36"/>
+          <w:szCs w:val="36"/>
+        </w:rPr>
+      </w:pPr>
+    </w:p>
+    <w:p>
+      <w:pPr>
+        <w:jc w:val="center"/>
+        <w:rPr>
+          <w:bCs/>
+          <w:iCs/>
+          <w:sz w:val="36"/>
+          <w:szCs w:val="36"/>
+        </w:rPr>
+      </w:pPr>
+    </w:p>
+    <w:p>
+      <w:pPr>
+        <w:jc w:val="center"/>
+        <w:rPr>
+          <w:bCs/>
+          <w:iCs/>
+          <w:sz w:val="36"/>
+          <w:szCs w:val="36"/>
+        </w:rPr>
+      </w:pPr>
+    </w:p>
+    <w:p>
+      <w:pPr>
+        <w:jc w:val="center"/>
+        <w:rPr>
+          <w:bCs/>
+          <w:iCs/>
+          <w:sz w:val="36"/>
+          <w:szCs w:val="36"/>
+        </w:rPr>
+      </w:pPr>
+    </w:p>
+    <w:p>
+      <w:pPr>
+        <w:jc w:val="center"/>
+        <w:rPr>
+          <w:bCs/>
+          <w:iCs/>
+          <w:sz w:val="36"/>
+          <w:szCs w:val="36"/>
+        </w:rPr>
+      </w:pPr>
+    </w:p>
+    <w:p>
+      <w:pPr>
+        <w:jc w:val="center"/>
+        <w:rPr>
+          <w:bCs/>
+          <w:iCs/>
+          <w:sz w:val="36"/>
+          <w:szCs w:val="36"/>
+        </w:rPr>
+      </w:pPr>
+    </w:p>
+    <w:p>
+      <w:pPr>
+        <w:jc w:val="center"/>
+        <w:rPr>
+          <w:bCs/>
+          <w:iCs/>
+          <w:sz w:val="36"/>
+          <w:szCs w:val="36"/>
+        </w:rPr>
+      </w:pPr>
+    </w:p>
+    <w:p>
+      <w:pPr>
+        <w:jc w:val="center"/>
+        <w:rPr>
+          <w:bCs/>
+          <w:iCs/>
+          <w:sz w:val="36"/>
+          <w:szCs w:val="36"/>
+        </w:rPr>
+      </w:pPr>
+    </w:p>
+    <w:p>
+      <w:pPr>
+        <w:jc w:val="center"/>
+        <w:rPr>
+          <w:bCs/>
+          <w:iCs/>
+          <w:sz w:val="36"/>
+          <w:szCs w:val="36"/>
+        </w:rPr>
+      </w:pPr>
+    </w:p>
+    <w:p>
+      <w:pPr>
+        <w:jc w:val="center"/>
+        <w:rPr>
+          <w:bCs/>
+          <w:iCs/>
+          <w:sz w:val="36"/>
+          <w:szCs w:val="36"/>
+        </w:rPr>
+      </w:pPr>
+    </w:p>
+    <w:p>
+      <w:pPr>
+        <w:jc w:val="center"/>
+        <w:rPr>
+          <w:bCs/>
+          <w:iCs/>
+          <w:sz w:val="36"/>
+          <w:szCs w:val="36"/>
+        </w:rPr>
+      </w:pPr>
+    </w:p>
+    <w:p>
+      <w:pPr>
+        <w:jc w:val="center"/>
+        <w:rPr>
+          <w:bCs/>
+          <w:iCs/>
+          <w:sz w:val="36"/>
+          <w:szCs w:val="36"/>
+        </w:rPr>
+      </w:pPr>
+    </w:p>
+    <w:p>
+      <w:pPr>
+        <w:jc w:val="center"/>
+        <w:rPr>
+          <w:bCs/>
+          <w:iCs/>
+          <w:sz w:val="36"/>
+          <w:szCs w:val="36"/>
+        </w:rPr>
+      </w:pPr>
+    </w:p>
+    <w:p>
+      <w:pPr>
+        <w:jc w:val="center"/>
+        <w:rPr>
+          <w:bCs/>
+          <w:iCs/>
+          <w:sz w:val="36"/>
+          <w:szCs w:val="36"/>
+        </w:rPr>
+      </w:pPr>
+    </w:p>
+    <w:p>
+      <w:pPr>
+        <w:jc w:val="center"/>
+      </w:pPr>
+      <w:r>
+        <w:rPr>
+          <w:bCs/>
+          <w:iCs/>
+          <w:sz w:val="36"/>
+          <w:szCs w:val="36"/>
+          <w:u w:val="single"/>
+        </w:rPr>
+        <w:lastRenderedPageBreak/>
+        <w:t>Índice</w:t>
+      </w:r>
+      <w:r>
+        <w:rPr>
+          <w:bCs/>
+          <w:iCs/>
+          <w:sz w:val="36"/>
+          <w:szCs w:val="36"/>
+        </w:rPr>
+        <w:t>:</w:t>
+      </w:r>
+    </w:p>
+    <w:p>
+      <w:pPr>
+        <w:pStyle w:val="Prrafodelista"/>
+        <w:numPr>
+          <w:ilvl w:val="0"/>
+          <w:numId w:val="1"/>
+        </w:numPr>
+        <w:rPr>
+          <w:bCs/>
+          <w:iCs/>
+          <w:sz w:val="36"/>
+          <w:szCs w:val="36"/>
+        </w:rPr>
+      </w:pPr>
+      <w:r>
+        <w:rPr>
+          <w:bCs/>
+          <w:iCs/>
+          <w:sz w:val="28"/>
+          <w:szCs w:val="28"/>
+        </w:rPr>
+        <w:t>Introducción al proyecto.</w:t>
+      </w:r>
+    </w:p>
+    <w:p>
+      <w:pPr>
+        <w:pStyle w:val="Prrafodelista"/>
+        <w:numPr>
+          <w:ilvl w:val="0"/>
+          <w:numId w:val="1"/>
+        </w:numPr>
+        <w:rPr>
+          <w:bCs/>
+          <w:iCs/>
+          <w:sz w:val="36"/>
+          <w:szCs w:val="36"/>
+        </w:rPr>
+      </w:pPr>
+      <w:r>
+        <w:rPr>
+          <w:bCs/>
+          <w:iCs/>
+          <w:sz w:val="28"/>
+          <w:szCs w:val="28"/>
+        </w:rPr>
+        <w:t>Paleta de colores.</w:t>
+      </w:r>
+    </w:p>
+    <w:p>
+      <w:pPr>
+        <w:pStyle w:val="Prrafodelista"/>
+        <w:numPr>
+          <w:ilvl w:val="0"/>
+          <w:numId w:val="1"/>
+        </w:numPr>
+        <w:rPr>
+          <w:bCs/>
+          <w:iCs/>
+          <w:sz w:val="36"/>
+          <w:szCs w:val="36"/>
+        </w:rPr>
+      </w:pPr>
+      <w:r>
+        <w:rPr>
+          <w:bCs/>
+          <w:iCs/>
+          <w:sz w:val="28"/>
+          <w:szCs w:val="28"/>
+        </w:rPr>
+        <w:t>Tipografía.</w:t>
+      </w:r>
+    </w:p>
+    <w:p>
+      <w:pPr>
+        <w:pStyle w:val="Prrafodelista"/>
+        <w:numPr>
+          <w:ilvl w:val="0"/>
+          <w:numId w:val="1"/>
+        </w:numPr>
+        <w:rPr>
+          <w:bCs/>
+          <w:iCs/>
+          <w:sz w:val="36"/>
+          <w:szCs w:val="36"/>
+        </w:rPr>
+      </w:pPr>
+      <w:r>
+        <w:rPr>
+          <w:bCs/>
+          <w:iCs/>
+          <w:sz w:val="28"/>
+          <w:szCs w:val="28"/>
+        </w:rPr>
+        <w:t>Wireframes.</w:t>
+      </w:r>
+    </w:p>
+    <w:p>
+      <w:pPr>
+        <w:pStyle w:val="Prrafodelista"/>
+        <w:numPr>
+          <w:ilvl w:val="0"/>
+          <w:numId w:val="1"/>
+        </w:numPr>
+        <w:rPr>
+          <w:bCs/>
+          <w:iCs/>
+          <w:sz w:val="36"/>
+          <w:szCs w:val="36"/>
+        </w:rPr>
+      </w:pPr>
+      <w:r>
+        <w:rPr>
+          <w:bCs/>
+          <w:iCs/>
+          <w:sz w:val="28"/>
+          <w:szCs w:val="28"/>
+        </w:rPr>
+        <w:t>Accesibilidad.</w:t>
+      </w:r>
+    </w:p>
+    <w:p>
+      <w:pPr>
+        <w:pStyle w:val="Prrafodelista"/>
+        <w:numPr>
+          <w:ilvl w:val="0"/>
+          <w:numId w:val="1"/>
+        </w:numPr>
+        <w:rPr>
+          <w:bCs/>
+          <w:iCs/>
+          <w:sz w:val="36"/>
+          <w:szCs w:val="36"/>
+        </w:rPr>
+      </w:pPr>
+      <w:r>
+        <w:rPr>
+          <w:bCs/>
+          <w:iCs/>
+          <w:sz w:val="28"/>
+          <w:szCs w:val="28"/>
+        </w:rPr>
+        <w:t>Disclaimer legal y licencias.</w:t>
+      </w:r>
+    </w:p>
+    <w:p>
+      <w:pPr>
+        <w:pStyle w:val="Prrafodelista"/>
+        <w:numPr>
+          <w:ilvl w:val="0"/>
+          <w:numId w:val="1"/>
+        </w:numPr>
+        <w:rPr>
+          <w:bCs/>
+          <w:iCs/>
+          <w:sz w:val="36"/>
+          <w:szCs w:val="36"/>
+        </w:rPr>
+      </w:pPr>
+      <w:r>
+        <w:rPr>
+          <w:bCs/>
+          <w:iCs/>
+          <w:sz w:val="28"/>
+          <w:szCs w:val="28"/>
+        </w:rPr>
+        <w:t>Material de referencia y recursos.</w:t>
+      </w:r>
+    </w:p>
+    <w:p>
+      <w:pPr>
+        <w:rPr>
+          <w:bCs/>
+          <w:iCs/>
+          <w:sz w:val="36"/>
+          <w:szCs w:val="36"/>
+        </w:rPr>
+      </w:pPr>
+    </w:p>
+    <w:p>
+      <w:pPr>
+        <w:rPr>
+          <w:bCs/>
+          <w:iCs/>
+          <w:sz w:val="36"/>
+          <w:szCs w:val="36"/>
+        </w:rPr>
+      </w:pPr>
+    </w:p>
+    <w:p>
+      <w:pPr>
+        <w:rPr>
+          <w:bCs/>
+          <w:iCs/>
+          <w:sz w:val="36"/>
+          <w:szCs w:val="36"/>
+        </w:rPr>
+      </w:pPr>
+    </w:p>
+    <w:p>
+      <w:pPr>
+        <w:rPr>
+          <w:bCs/>
+          <w:iCs/>
+          <w:sz w:val="36"/>
+          <w:szCs w:val="36"/>
+        </w:rPr>
+      </w:pPr>
+    </w:p>
+    <w:p>
+      <w:pPr>
+        <w:rPr>
+          <w:bCs/>
+          <w:iCs/>
+          <w:sz w:val="36"/>
+          <w:szCs w:val="36"/>
+        </w:rPr>
+      </w:pPr>
+    </w:p>
+    <w:p>
+      <w:pPr>
+        <w:rPr>
+          <w:bCs/>
+          <w:iCs/>
+          <w:sz w:val="36"/>
+          <w:szCs w:val="36"/>
+        </w:rPr>
+      </w:pPr>
+    </w:p>
+    <w:p>
+      <w:pPr>
+        <w:rPr>
+          <w:bCs/>
+          <w:iCs/>
+          <w:sz w:val="36"/>
+          <w:szCs w:val="36"/>
+        </w:rPr>
+      </w:pPr>
+    </w:p>
+    <w:p>
+      <w:pPr>
+        <w:rPr>
+          <w:bCs/>
+          <w:iCs/>
+          <w:sz w:val="36"/>
+          <w:szCs w:val="36"/>
+        </w:rPr>
+      </w:pPr>
+    </w:p>
+    <w:p>
+      <w:pPr>
+        <w:rPr>
+          <w:bCs/>
+          <w:iCs/>
+          <w:sz w:val="36"/>
+          <w:szCs w:val="36"/>
+        </w:rPr>
+      </w:pPr>
+    </w:p>
+    <w:p>
+      <w:pPr>
+        <w:rPr>
+          <w:bCs/>
+          <w:iCs/>
+          <w:sz w:val="36"/>
+          <w:szCs w:val="36"/>
+        </w:rPr>
+      </w:pPr>
+    </w:p>
+    <w:p>
+      <w:pPr>
+        <w:rPr>
+          <w:bCs/>
+          <w:iCs/>
+          <w:sz w:val="36"/>
+          <w:szCs w:val="36"/>
+        </w:rPr>
+      </w:pPr>
+    </w:p>
+    <w:p>
+      <w:pPr>
+        <w:rPr>
+          <w:bCs/>
+          <w:iCs/>
+          <w:sz w:val="36"/>
+          <w:szCs w:val="36"/>
+        </w:rPr>
+      </w:pPr>
+    </w:p>
+    <w:p>
+      <w:pPr>
+        <w:rPr>
+          <w:bCs/>
+          <w:iCs/>
+          <w:sz w:val="36"/>
+          <w:szCs w:val="36"/>
+        </w:rPr>
+      </w:pPr>
+    </w:p>
+    <w:p>
+      <w:pPr>
+        <w:rPr>
+          <w:bCs/>
+          <w:iCs/>
+          <w:sz w:val="36"/>
+          <w:szCs w:val="36"/>
+        </w:rPr>
+      </w:pPr>
+    </w:p>
+    <w:p>
+      <w:pPr>
+        <w:rPr>
+          <w:bCs/>
+          <w:iCs/>
+          <w:sz w:val="36"/>
+          <w:szCs w:val="36"/>
+        </w:rPr>
+      </w:pPr>
+    </w:p>
+    <w:p>
+      <w:pPr>
+        <w:rPr>
+          <w:bCs/>
+          <w:iCs/>
+          <w:sz w:val="36"/>
+          <w:szCs w:val="36"/>
+          <w:u w:val="single"/>
+        </w:rPr>
+      </w:pPr>
+      <w:r>
+        <w:rPr>
+          <w:bCs/>
+          <w:iCs/>
+          <w:sz w:val="36"/>
+          <w:szCs w:val="36"/>
+          <w:u w:val="single"/>
+        </w:rPr>
+        <w:lastRenderedPageBreak/>
+        <w:t>Introducción al proyecto:</w:t>
+      </w:r>
+    </w:p>
+    <w:p>
+      <w:pPr>
+        <w:rPr>
+          <w:bCs/>
+          <w:iCs/>
+          <w:sz w:val="28"/>
+          <w:szCs w:val="28"/>
+        </w:rPr>
+      </w:pPr>
+      <w:r>
+        <w:rPr>
+          <w:bCs/>
+          <w:iCs/>
+          <w:sz w:val="28"/>
+          <w:szCs w:val="28"/>
+        </w:rPr>
+        <w:t>El objetivo de este proyecto ha sido crear una pagina web poniendo</w:t>
+      </w:r>
+    </w:p>
+    <w:p>
+      <w:pPr>
+        <w:jc w:val="center"/>
+        <w:rPr>
+          <w:sz w:val="36"/>
+          <w:szCs w:val="36"/>
         </w:rPr>
       </w:pPr>
     </w:p>
@@ -859,82 +1479,6 @@
                 <pic:pic xmlns:pic="http://schemas.openxmlformats.org/drawingml/2006/picture">
                   <pic:nvPicPr>
                     <pic:cNvPr id="0" name="Picture 1"/>
-                    <pic:cNvPicPr>
-                      <a:picLocks noChangeAspect="1" noChangeArrowheads="1"/>
-                    </pic:cNvPicPr>
-                  </pic:nvPicPr>
-                  <pic:blipFill>
-                    <a:blip r:embed="rId4">
-                      <a:extLst>
-                        <a:ext uri="{28A0092B-C50C-407E-A947-70E740481C1C}">
-                          <a14:useLocalDpi xmlns:a14="http://schemas.microsoft.com/office/drawing/2010/main" val="0"/>
-                        </a:ext>
-                      </a:extLst>
-                    </a:blip>
-                    <a:srcRect/>
-                    <a:stretch>
-                      <a:fillRect/>
-                    </a:stretch>
-                  </pic:blipFill>
-                  <pic:spPr bwMode="auto">
-                    <a:xfrm>
-                      <a:off x="0" y="0"/>
-                      <a:ext cx="571500" cy="381000"/>
-                    </a:xfrm>
-                    <a:prstGeom prst="rect">
-                      <a:avLst/>
-                    </a:prstGeom>
-                    <a:noFill/>
-                    <a:ln>
-                      <a:noFill/>
-                    </a:ln>
-                  </pic:spPr>
-                </pic:pic>
-              </a:graphicData>
-            </a:graphic>
-          </wp:inline>
-        </w:drawing>
-      </w:r>
-      <w:r>
-        <w:rPr>
-          <w:sz w:val="28"/>
-          <w:szCs w:val="28"/>
-        </w:rPr>
-        <w:tab/>
-      </w:r>
-      <w:r>
-        <w:rPr>
-          <w:sz w:val="28"/>
-          <w:szCs w:val="28"/>
-        </w:rPr>
-        <w:t>-</w:t>
-      </w:r>
-      <w:r>
-        <w:rPr>
-          <w:sz w:val="28"/>
-          <w:szCs w:val="28"/>
-        </w:rPr>
-        <w:t xml:space="preserve">Castellano: </w:t>
-      </w:r>
-      <w:r>
-        <w:rPr>
-          <w:noProof/>
-          <w:sz w:val="28"/>
-          <w:szCs w:val="28"/>
-        </w:rPr>
-        <w:drawing>
-          <wp:inline distT="0" distB="0" distL="0" distR="0" wp14:anchorId="1706E333" wp14:editId="320E1500">
-            <wp:extent cx="571500" cy="381000"/>
-            <wp:effectExtent l="0" t="0" r="0" b="0"/>
-            <wp:docPr id="7" name="Imagen 7"/>
-            <wp:cNvGraphicFramePr>
-              <a:graphicFrameLocks xmlns:a="http://schemas.openxmlformats.org/drawingml/2006/main" noChangeAspect="1"/>
-            </wp:cNvGraphicFramePr>
-            <a:graphic xmlns:a="http://schemas.openxmlformats.org/drawingml/2006/main">
-              <a:graphicData uri="http://schemas.openxmlformats.org/drawingml/2006/picture">
-                <pic:pic xmlns:pic="http://schemas.openxmlformats.org/drawingml/2006/picture">
-                  <pic:nvPicPr>
-                    <pic:cNvPr id="0" name="Picture 2"/>
                     <pic:cNvPicPr>
                       <a:picLocks noChangeAspect="1" noChangeArrowheads="1"/>
                     </pic:cNvPicPr>
@@ -971,6 +1515,82 @@
           </wp:inline>
         </w:drawing>
       </w:r>
+      <w:r>
+        <w:rPr>
+          <w:sz w:val="28"/>
+          <w:szCs w:val="28"/>
+        </w:rPr>
+        <w:tab/>
+      </w:r>
+      <w:r>
+        <w:rPr>
+          <w:sz w:val="28"/>
+          <w:szCs w:val="28"/>
+        </w:rPr>
+        <w:t>-</w:t>
+      </w:r>
+      <w:r>
+        <w:rPr>
+          <w:sz w:val="28"/>
+          <w:szCs w:val="28"/>
+        </w:rPr>
+        <w:t xml:space="preserve">Castellano: </w:t>
+      </w:r>
+      <w:r>
+        <w:rPr>
+          <w:noProof/>
+          <w:sz w:val="28"/>
+          <w:szCs w:val="28"/>
+        </w:rPr>
+        <w:drawing>
+          <wp:inline distT="0" distB="0" distL="0" distR="0" wp14:anchorId="1706E333" wp14:editId="320E1500">
+            <wp:extent cx="571500" cy="381000"/>
+            <wp:effectExtent l="0" t="0" r="0" b="0"/>
+            <wp:docPr id="7" name="Imagen 7"/>
+            <wp:cNvGraphicFramePr>
+              <a:graphicFrameLocks xmlns:a="http://schemas.openxmlformats.org/drawingml/2006/main" noChangeAspect="1"/>
+            </wp:cNvGraphicFramePr>
+            <a:graphic xmlns:a="http://schemas.openxmlformats.org/drawingml/2006/main">
+              <a:graphicData uri="http://schemas.openxmlformats.org/drawingml/2006/picture">
+                <pic:pic xmlns:pic="http://schemas.openxmlformats.org/drawingml/2006/picture">
+                  <pic:nvPicPr>
+                    <pic:cNvPr id="0" name="Picture 2"/>
+                    <pic:cNvPicPr>
+                      <a:picLocks noChangeAspect="1" noChangeArrowheads="1"/>
+                    </pic:cNvPicPr>
+                  </pic:nvPicPr>
+                  <pic:blipFill>
+                    <a:blip r:embed="rId6">
+                      <a:extLst>
+                        <a:ext uri="{28A0092B-C50C-407E-A947-70E740481C1C}">
+                          <a14:useLocalDpi xmlns:a14="http://schemas.microsoft.com/office/drawing/2010/main" val="0"/>
+                        </a:ext>
+                      </a:extLst>
+                    </a:blip>
+                    <a:srcRect/>
+                    <a:stretch>
+                      <a:fillRect/>
+                    </a:stretch>
+                  </pic:blipFill>
+                  <pic:spPr bwMode="auto">
+                    <a:xfrm>
+                      <a:off x="0" y="0"/>
+                      <a:ext cx="571500" cy="381000"/>
+                    </a:xfrm>
+                    <a:prstGeom prst="rect">
+                      <a:avLst/>
+                    </a:prstGeom>
+                    <a:noFill/>
+                    <a:ln>
+                      <a:noFill/>
+                    </a:ln>
+                  </pic:spPr>
+                </pic:pic>
+              </a:graphicData>
+            </a:graphic>
+          </wp:inline>
+        </w:drawing>
+      </w:r>
     </w:p>
     <w:p>
       <w:pPr>
@@ -1049,7 +1669,7 @@
                     </pic:cNvPicPr>
                   </pic:nvPicPr>
                   <pic:blipFill>
-                    <a:blip r:embed="rId6" cstate="print">
+                    <a:blip r:embed="rId7" cstate="print">
                       <a:extLst>
                         <a:ext uri="{28A0092B-C50C-407E-A947-70E740481C1C}">
                           <a14:useLocalDpi xmlns:a14="http://schemas.microsoft.com/office/drawing/2010/main" val="0"/>
@@ -1121,7 +1741,7 @@
                     </pic:cNvPicPr>
                   </pic:nvPicPr>
                   <pic:blipFill>
-                    <a:blip r:embed="rId7" cstate="print">
+                    <a:blip r:embed="rId8" cstate="print">
                       <a:extLst>
                         <a:ext uri="{28A0092B-C50C-407E-A947-70E740481C1C}">
                           <a14:useLocalDpi xmlns:a14="http://schemas.microsoft.com/office/drawing/2010/main" val="0"/>
@@ -1193,7 +1813,7 @@
                     </pic:cNvPicPr>
                   </pic:nvPicPr>
                   <pic:blipFill>
-                    <a:blip r:embed="rId8" cstate="print">
+                    <a:blip r:embed="rId9" cstate="print">
                       <a:extLst>
                         <a:ext uri="{28A0092B-C50C-407E-A947-70E740481C1C}">
                           <a14:useLocalDpi xmlns:a14="http://schemas.microsoft.com/office/drawing/2010/main" val="0"/>
@@ -1571,7 +2191,7 @@
                     <pic:cNvPicPr/>
                   </pic:nvPicPr>
                   <pic:blipFill>
-                    <a:blip r:embed="rId9"/>
+                    <a:blip r:embed="rId10"/>
                     <a:stretch>
                       <a:fillRect/>
                     </a:stretch>
@@ -1661,136 +2281,6 @@
             <wp:extent cx="5731510" cy="5241290"/>
             <wp:effectExtent l="0" t="0" r="2540" b="0"/>
             <wp:docPr id="2" name="Imagen 2"/>
-            <wp:cNvGraphicFramePr>
-              <a:graphicFrameLocks xmlns:a="http://schemas.openxmlformats.org/drawingml/2006/main" noChangeAspect="1"/>
-            </wp:cNvGraphicFramePr>
-            <a:graphic xmlns:a="http://schemas.openxmlformats.org/drawingml/2006/main">
-              <a:graphicData uri="http://schemas.openxmlformats.org/drawingml/2006/picture">
-                <pic:pic xmlns:pic="http://schemas.openxmlformats.org/drawingml/2006/picture">
-                  <pic:nvPicPr>
-                    <pic:cNvPr id="1" name=""/>
-                    <pic:cNvPicPr/>
-                  </pic:nvPicPr>
-                  <pic:blipFill>
-                    <a:blip r:embed="rId10"/>
-                    <a:stretch>
-                      <a:fillRect/>
-                    </a:stretch>
-                  </pic:blipFill>
-                  <pic:spPr>
-                    <a:xfrm>
-                      <a:off x="0" y="0"/>
-                      <a:ext cx="5731510" cy="5241290"/>
-                    </a:xfrm>
-                    <a:prstGeom prst="rect">
-                      <a:avLst/>
-                    </a:prstGeom>
-                  </pic:spPr>
-                </pic:pic>
-              </a:graphicData>
-            </a:graphic>
-          </wp:inline>
-        </w:drawing>
-      </w:r>
-    </w:p>
-    <w:p>
-      <w:pPr>
-        <w:rPr>
-          <w:sz w:val="32"/>
-          <w:szCs w:val="32"/>
-        </w:rPr>
-      </w:pPr>
-    </w:p>
-    <w:p>
-      <w:pPr>
-        <w:rPr>
-          <w:sz w:val="32"/>
-          <w:szCs w:val="32"/>
-        </w:rPr>
-      </w:pPr>
-      <w:r>
-        <w:rPr>
-          <w:sz w:val="32"/>
-          <w:szCs w:val="32"/>
-        </w:rPr>
-        <w:t>-</w:t>
-      </w:r>
-      <w:r>
-        <w:rPr>
-          <w:sz w:val="32"/>
-          <w:szCs w:val="32"/>
-          <w:u w:val="single"/>
-        </w:rPr>
-        <w:t>Sección</w:t>
-      </w:r>
-      <w:r>
-        <w:rPr>
-          <w:sz w:val="32"/>
-          <w:szCs w:val="32"/>
-        </w:rPr>
-        <w:t>:</w:t>
-      </w:r>
-    </w:p>
-    <w:p>
-      <w:pPr>
-        <w:rPr>
-          <w:sz w:val="32"/>
-          <w:szCs w:val="32"/>
-        </w:rPr>
-      </w:pPr>
-      <w:r>
-        <w:rPr>
-          <w:sz w:val="32"/>
-          <w:szCs w:val="32"/>
-        </w:rPr>
-        <w:t>En la web se podrá acceder a la información de las distintas secciones, en cada sección se mostrará información relevante de las mismas</w:t>
-      </w:r>
-      <w:r>
-        <w:rPr>
-          <w:sz w:val="32"/>
-          <w:szCs w:val="32"/>
-        </w:rPr>
-        <w:t xml:space="preserve"> junto a una imagen</w:t>
-      </w:r>
-      <w:r>
-        <w:rPr>
-          <w:sz w:val="32"/>
-          <w:szCs w:val="32"/>
-        </w:rPr>
-        <w:t>/</w:t>
-      </w:r>
-      <w:r>
-        <w:rPr>
-          <w:sz w:val="32"/>
-          <w:szCs w:val="32"/>
-        </w:rPr>
-        <w:t>color representativo</w:t>
-      </w:r>
-      <w:r>
-        <w:rPr>
-          <w:sz w:val="32"/>
-          <w:szCs w:val="32"/>
-        </w:rPr>
-        <w:t xml:space="preserve"> de la misma.</w:t>
-      </w:r>
-    </w:p>
-    <w:p>
-      <w:pPr>
-        <w:rPr>
-          <w:sz w:val="32"/>
-          <w:szCs w:val="32"/>
-        </w:rPr>
-      </w:pPr>
-      <w:r>
-        <w:rPr>
-          <w:noProof/>
-        </w:rPr>
-        <w:lastRenderedPageBreak/>
-        <w:drawing>
-          <wp:inline distT="0" distB="0" distL="0" distR="0" wp14:anchorId="386A5C48" wp14:editId="63630042">
-            <wp:extent cx="4800600" cy="5400675"/>
-            <wp:effectExtent l="0" t="0" r="0" b="9525"/>
-            <wp:docPr id="4" name="Imagen 4"/>
             <wp:cNvGraphicFramePr>
               <a:graphicFrameLocks xmlns:a="http://schemas.openxmlformats.org/drawingml/2006/main" noChangeAspect="1"/>
             </wp:cNvGraphicFramePr>
@@ -1810,7 +2300,7 @@
                   <pic:spPr>
                     <a:xfrm>
                       <a:off x="0" y="0"/>
-                      <a:ext cx="4800600" cy="5400675"/>
+                      <a:ext cx="5731510" cy="5241290"/>
                     </a:xfrm>
                     <a:prstGeom prst="rect">
                       <a:avLst/>
@@ -1851,7 +2341,7 @@
           <w:szCs w:val="32"/>
           <w:u w:val="single"/>
         </w:rPr>
-        <w:t>Galería</w:t>
+        <w:t>Sección</w:t>
       </w:r>
       <w:r>
         <w:rPr>
@@ -1873,7 +2363,35 @@
           <w:sz w:val="32"/>
           <w:szCs w:val="32"/>
         </w:rPr>
-        <w:t>En esta página se mostrarán imágenes/fotos que estén relacionadas con la asociación, se pretende usar una paginación de 4 fotos por página.</w:t>
+        <w:t>En la web se podrá acceder a la información de las distintas secciones, en cada sección se mostrará información relevante de las mismas</w:t>
+      </w:r>
+      <w:r>
+        <w:rPr>
+          <w:sz w:val="32"/>
+          <w:szCs w:val="32"/>
+        </w:rPr>
+        <w:t xml:space="preserve"> junto a una imagen</w:t>
+      </w:r>
+      <w:r>
+        <w:rPr>
+          <w:sz w:val="32"/>
+          <w:szCs w:val="32"/>
+        </w:rPr>
+        <w:t>/</w:t>
+      </w:r>
+      <w:r>
+        <w:rPr>
+          <w:sz w:val="32"/>
+          <w:szCs w:val="32"/>
+        </w:rPr>
+        <w:t>color representativo</w:t>
+      </w:r>
+      <w:r>
+        <w:rPr>
+          <w:sz w:val="32"/>
+          <w:szCs w:val="32"/>
+        </w:rPr>
+        <w:t xml:space="preserve"> de la misma.</w:t>
       </w:r>
     </w:p>
     <w:p>
@@ -1889,10 +2407,10 @@
         </w:rPr>
         <w:lastRenderedPageBreak/>
         <w:drawing>
-          <wp:inline distT="0" distB="0" distL="0" distR="0" wp14:anchorId="5C1D2275" wp14:editId="64BFCDF3">
-            <wp:extent cx="4819650" cy="5495925"/>
+          <wp:inline distT="0" distB="0" distL="0" distR="0" wp14:anchorId="386A5C48" wp14:editId="63630042">
+            <wp:extent cx="4800600" cy="5400675"/>
             <wp:effectExtent l="0" t="0" r="0" b="9525"/>
-            <wp:docPr id="5" name="Imagen 5"/>
+            <wp:docPr id="4" name="Imagen 4"/>
             <wp:cNvGraphicFramePr>
               <a:graphicFrameLocks xmlns:a="http://schemas.openxmlformats.org/drawingml/2006/main" noChangeAspect="1"/>
             </wp:cNvGraphicFramePr>
@@ -1912,7 +2430,7 @@
                   <pic:spPr>
                     <a:xfrm>
                       <a:off x="0" y="0"/>
-                      <a:ext cx="4819650" cy="5495925"/>
+                      <a:ext cx="4800600" cy="5400675"/>
                     </a:xfrm>
                     <a:prstGeom prst="rect">
                       <a:avLst/>
@@ -1953,7 +2471,7 @@
           <w:szCs w:val="32"/>
           <w:u w:val="single"/>
         </w:rPr>
-        <w:t>Publicaciones</w:t>
+        <w:t>Galería</w:t>
       </w:r>
       <w:r>
         <w:rPr>
@@ -1975,21 +2493,7 @@
           <w:sz w:val="32"/>
           <w:szCs w:val="32"/>
         </w:rPr>
-        <w:t>En esta pagina se podrá</w:t>
-      </w:r>
-      <w:r>
-        <w:rPr>
-          <w:sz w:val="32"/>
-          <w:szCs w:val="32"/>
-        </w:rPr>
-        <w:t>n observar las publicaciones que haya realizado la asociación, ya que e</w:t>
-      </w:r>
-      <w:r>
-        <w:rPr>
-          <w:sz w:val="32"/>
-          <w:szCs w:val="32"/>
-        </w:rPr>
-        <w:t>sta suele publicar contenidos como revistas y libros.</w:t>
+        <w:t>En esta página se mostrarán imágenes/fotos que estén relacionadas con la asociación, se pretende usar una paginación de 4 fotos por página.</w:t>
       </w:r>
     </w:p>
     <w:p>
@@ -2005,10 +2509,10 @@
         </w:rPr>
         <w:lastRenderedPageBreak/>
         <w:drawing>
-          <wp:inline distT="0" distB="0" distL="0" distR="0" wp14:anchorId="02111A30" wp14:editId="65265EC7">
-            <wp:extent cx="4791075" cy="5476875"/>
-            <wp:effectExtent l="0" t="0" r="9525" b="9525"/>
-            <wp:docPr id="6" name="Imagen 6"/>
+          <wp:inline distT="0" distB="0" distL="0" distR="0" wp14:anchorId="5C1D2275" wp14:editId="64BFCDF3">
+            <wp:extent cx="4819650" cy="5495925"/>
+            <wp:effectExtent l="0" t="0" r="0" b="9525"/>
+            <wp:docPr id="5" name="Imagen 5"/>
             <wp:cNvGraphicFramePr>
               <a:graphicFrameLocks xmlns:a="http://schemas.openxmlformats.org/drawingml/2006/main" noChangeAspect="1"/>
             </wp:cNvGraphicFramePr>
@@ -2028,6 +2532,122 @@
                   <pic:spPr>
                     <a:xfrm>
                       <a:off x="0" y="0"/>
+                      <a:ext cx="4819650" cy="5495925"/>
+                    </a:xfrm>
+                    <a:prstGeom prst="rect">
+                      <a:avLst/>
+                    </a:prstGeom>
+                  </pic:spPr>
+                </pic:pic>
+              </a:graphicData>
+            </a:graphic>
+          </wp:inline>
+        </w:drawing>
+      </w:r>
+    </w:p>
+    <w:p>
+      <w:pPr>
+        <w:rPr>
+          <w:sz w:val="32"/>
+          <w:szCs w:val="32"/>
+        </w:rPr>
+      </w:pPr>
+    </w:p>
+    <w:p>
+      <w:pPr>
+        <w:rPr>
+          <w:sz w:val="32"/>
+          <w:szCs w:val="32"/>
+        </w:rPr>
+      </w:pPr>
+      <w:r>
+        <w:rPr>
+          <w:sz w:val="32"/>
+          <w:szCs w:val="32"/>
+        </w:rPr>
+        <w:t>-</w:t>
+      </w:r>
+      <w:r>
+        <w:rPr>
+          <w:sz w:val="32"/>
+          <w:szCs w:val="32"/>
+          <w:u w:val="single"/>
+        </w:rPr>
+        <w:t>Publicaciones</w:t>
+      </w:r>
+      <w:r>
+        <w:rPr>
+          <w:sz w:val="32"/>
+          <w:szCs w:val="32"/>
+        </w:rPr>
+        <w:t>:</w:t>
+      </w:r>
+    </w:p>
+    <w:p>
+      <w:pPr>
+        <w:rPr>
+          <w:sz w:val="32"/>
+          <w:szCs w:val="32"/>
+        </w:rPr>
+      </w:pPr>
+      <w:r>
+        <w:rPr>
+          <w:sz w:val="32"/>
+          <w:szCs w:val="32"/>
+        </w:rPr>
+        <w:t>En esta pagina se podrá</w:t>
+      </w:r>
+      <w:r>
+        <w:rPr>
+          <w:sz w:val="32"/>
+          <w:szCs w:val="32"/>
+        </w:rPr>
+        <w:t>n observar las publicaciones que haya realizado la asociación, ya que e</w:t>
+      </w:r>
+      <w:r>
+        <w:rPr>
+          <w:sz w:val="32"/>
+          <w:szCs w:val="32"/>
+        </w:rPr>
+        <w:t>sta suele publicar contenidos como revistas y libros.</w:t>
+      </w:r>
+    </w:p>
+    <w:p>
+      <w:pPr>
+        <w:rPr>
+          <w:sz w:val="32"/>
+          <w:szCs w:val="32"/>
+        </w:rPr>
+      </w:pPr>
+      <w:r>
+        <w:rPr>
+          <w:noProof/>
+        </w:rPr>
+        <w:lastRenderedPageBreak/>
+        <w:drawing>
+          <wp:inline distT="0" distB="0" distL="0" distR="0" wp14:anchorId="02111A30" wp14:editId="65265EC7">
+            <wp:extent cx="4791075" cy="5476875"/>
+            <wp:effectExtent l="0" t="0" r="9525" b="9525"/>
+            <wp:docPr id="6" name="Imagen 6"/>
+            <wp:cNvGraphicFramePr>
+              <a:graphicFrameLocks xmlns:a="http://schemas.openxmlformats.org/drawingml/2006/main" noChangeAspect="1"/>
+            </wp:cNvGraphicFramePr>
+            <a:graphic xmlns:a="http://schemas.openxmlformats.org/drawingml/2006/main">
+              <a:graphicData uri="http://schemas.openxmlformats.org/drawingml/2006/picture">
+                <pic:pic xmlns:pic="http://schemas.openxmlformats.org/drawingml/2006/picture">
+                  <pic:nvPicPr>
+                    <pic:cNvPr id="1" name=""/>
+                    <pic:cNvPicPr/>
+                  </pic:nvPicPr>
+                  <pic:blipFill>
+                    <a:blip r:embed="rId14"/>
+                    <a:stretch>
+                      <a:fillRect/>
+                    </a:stretch>
+                  </pic:blipFill>
+                  <pic:spPr>
+                    <a:xfrm>
+                      <a:off x="0" y="0"/>
                       <a:ext cx="4791075" cy="5476875"/>
                     </a:xfrm>
                     <a:prstGeom prst="rect">
@@ -2115,7 +2735,7 @@
                     <pic:cNvPicPr/>
                   </pic:nvPicPr>
                   <pic:blipFill>
-                    <a:blip r:embed="rId14"/>
+                    <a:blip r:embed="rId15"/>
                     <a:stretch>
                       <a:fillRect/>
                     </a:stretch>
@@ -2156,6 +2776,127 @@
   <int2:intelligenceSettings/>
   <int2:onDemandWorkflows/>
 </int2:intelligence>
+</file>
+
+<file path=word/numbering.xml><?xml version="1.0" encoding="utf-8"?>
+<w:numbering xmlns:wpc="http://schemas.microsoft.com/office/word/2010/wordprocessingCanvas" xmlns:cx="http://schemas.microsoft.com/office/drawing/2014/chartex" xmlns:cx1="http://schemas.microsoft.com/office/drawing/2015/9/8/chartex" xmlns:cx2="http://schemas.microsoft.com/office/drawing/2015/10/21/chartex" xmlns:cx3="http://schemas.microsoft.com/office/drawing/2016/5/9/chartex" xmlns:cx4="http://schemas.microsoft.com/office/drawing/2016/5/10/chartex" xmlns:cx5="http://schemas.microsoft.com/office/drawing/2016/5/11/chartex" xmlns:cx6="http://schemas.microsoft.com/office/drawing/2016/5/12/chartex" xmlns:cx7="http://schemas.microsoft.com/office/drawing/2016/5/13/chartex" xmlns:cx8="http://schemas.microsoft.com/office/drawing/2016/5/14/chartex" xmlns:mc="http://schemas.openxmlformats.org/markup-compatibility/2006" xmlns:aink="http://schemas.microsoft.com/office/drawing/2016/ink" xmlns:am3d="http://schemas.microsoft.com/office/drawing/2017/model3d" xmlns:o="urn:schemas-microsoft-com:office:office" xmlns:oel="http://schemas.microsoft.com/office/2019/extlst" xmlns:r="http://schemas.openxmlformats.org/officeDocument/2006/relationships" xmlns:m="http://schemas.openxmlformats.org/officeDocument/2006/math" xmlns:v="urn:schemas-microsoft-com:vml" xmlns:wp14="http://schemas.microsoft.com/office/word/2010/wordprocessingDrawing" xmlns:wp="http://schemas.openxmlformats.org/drawingml/2006/wordprocessingDrawing" xmlns:w10="urn:schemas-microsoft-com:office:word" xmlns:w="http://schemas.openxmlformats.org/wordprocessingml/2006/main" xmlns:w14="http://schemas.microsoft.com/office/word/2010/wordml" xmlns:w15="http://schemas.microsoft.com/office/word/2012/wordml" xmlns:w16cex="http://schemas.microsoft.com/office/word/2018/wordml/cex" xmlns:w16cid="http://schemas.microsoft.com/office/word/2016/wordml/cid" xmlns:w16="http://schemas.microsoft.com/office/word/2018/wordml" xmlns:w16sdtdh="http://schemas.microsoft.com/office/word/2020/wordml/sdtdatahash" xmlns:w16se="http://schemas.microsoft.com/office/word/2015/wordml/symex" xmlns:wpg="http://schemas.microsoft.com/office/word/2010/wordprocessingGroup" xmlns:wpi="http://schemas.microsoft.com/office/word/2010/wordprocessingInk" xmlns:wne="http://schemas.microsoft.com/office/word/2006/wordml" xmlns:wps="http://schemas.microsoft.com/office/word/2010/wordprocessingShape" mc:Ignorable="w14 w15 w16se w16cid w16 w16cex w16sdtdh wp14">
+  <w:abstractNum w:abstractNumId="0" w15:restartNumberingAfterBreak="0">
+    <w:nsid w:val="030F04EC"/>
+    <w:multiLevelType w:val="hybridMultilevel"/>
+    <w:tmpl w:val="03D41E56"/>
+    <w:lvl w:ilvl="0" w:tplc="0C0A0001">
+      <w:start w:val="1"/>
+      <w:numFmt w:val="bullet"/>
+      <w:lvlText w:val=""/>
+      <w:lvlJc w:val="left"/>
+      <w:pPr>
+        <w:ind w:left="720" w:hanging="360"/>
+      </w:pPr>
+      <w:rPr>
+        <w:rFonts w:ascii="Symbol" w:hAnsi="Symbol" w:hint="default"/>
+      </w:rPr>
+    </w:lvl>
+    <w:lvl w:ilvl="1" w:tplc="0C0A0003" w:tentative="1">
+      <w:start w:val="1"/>
+      <w:numFmt w:val="bullet"/>
+      <w:lvlText w:val="o"/>
+      <w:lvlJc w:val="left"/>
+      <w:pPr>
+        <w:ind w:left="1440" w:hanging="360"/>
+      </w:pPr>
+      <w:rPr>
+        <w:rFonts w:ascii="Courier New" w:hAnsi="Courier New" w:cs="Courier New" w:hint="default"/>
+      </w:rPr>
+    </w:lvl>
+    <w:lvl w:ilvl="2" w:tplc="0C0A0005" w:tentative="1">
+      <w:start w:val="1"/>
+      <w:numFmt w:val="bullet"/>
+      <w:lvlText w:val=""/>
+      <w:lvlJc w:val="left"/>
+      <w:pPr>
+        <w:ind w:left="2160" w:hanging="360"/>
+      </w:pPr>
+      <w:rPr>
+        <w:rFonts w:ascii="Wingdings" w:hAnsi="Wingdings" w:hint="default"/>
+      </w:rPr>
+    </w:lvl>
+    <w:lvl w:ilvl="3" w:tplc="0C0A0001" w:tentative="1">
+      <w:start w:val="1"/>
+      <w:numFmt w:val="bullet"/>
+      <w:lvlText w:val=""/>
+      <w:lvlJc w:val="left"/>
+      <w:pPr>
+        <w:ind w:left="2880" w:hanging="360"/>
+      </w:pPr>
+      <w:rPr>
+        <w:rFonts w:ascii="Symbol" w:hAnsi="Symbol" w:hint="default"/>
+      </w:rPr>
+    </w:lvl>
+    <w:lvl w:ilvl="4" w:tplc="0C0A0003" w:tentative="1">
+      <w:start w:val="1"/>
+      <w:numFmt w:val="bullet"/>
+      <w:lvlText w:val="o"/>
+      <w:lvlJc w:val="left"/>
+      <w:pPr>
+        <w:ind w:left="3600" w:hanging="360"/>
+      </w:pPr>
+      <w:rPr>
+        <w:rFonts w:ascii="Courier New" w:hAnsi="Courier New" w:cs="Courier New" w:hint="default"/>
+      </w:rPr>
+    </w:lvl>
+    <w:lvl w:ilvl="5" w:tplc="0C0A0005" w:tentative="1">
+      <w:start w:val="1"/>
+      <w:numFmt w:val="bullet"/>
+      <w:lvlText w:val=""/>
+      <w:lvlJc w:val="left"/>
+      <w:pPr>
+        <w:ind w:left="4320" w:hanging="360"/>
+      </w:pPr>
+      <w:rPr>
+        <w:rFonts w:ascii="Wingdings" w:hAnsi="Wingdings" w:hint="default"/>
+      </w:rPr>
+    </w:lvl>
+    <w:lvl w:ilvl="6" w:tplc="0C0A0001" w:tentative="1">
+      <w:start w:val="1"/>
+      <w:numFmt w:val="bullet"/>
+      <w:lvlText w:val=""/>
+      <w:lvlJc w:val="left"/>
+      <w:pPr>
+        <w:ind w:left="5040" w:hanging="360"/>
+      </w:pPr>
+      <w:rPr>
+        <w:rFonts w:ascii="Symbol" w:hAnsi="Symbol" w:hint="default"/>
+      </w:rPr>
+    </w:lvl>
+    <w:lvl w:ilvl="7" w:tplc="0C0A0003" w:tentative="1">
+      <w:start w:val="1"/>
+      <w:numFmt w:val="bullet"/>
+      <w:lvlText w:val="o"/>
+      <w:lvlJc w:val="left"/>
+      <w:pPr>
+        <w:ind w:left="5760" w:hanging="360"/>
+      </w:pPr>
+      <w:rPr>
+        <w:rFonts w:ascii="Courier New" w:hAnsi="Courier New" w:cs="Courier New" w:hint="default"/>
+      </w:rPr>
+    </w:lvl>
+    <w:lvl w:ilvl="8" w:tplc="0C0A0005" w:tentative="1">
+      <w:start w:val="1"/>
+      <w:numFmt w:val="bullet"/>
+      <w:lvlText w:val=""/>
+      <w:lvlJc w:val="left"/>
+      <w:pPr>
+        <w:ind w:left="6480" w:hanging="360"/>
+      </w:pPr>
+      <w:rPr>
+        <w:rFonts w:ascii="Wingdings" w:hAnsi="Wingdings" w:hint="default"/>
+      </w:rPr>
+    </w:lvl>
+  </w:abstractNum>
+  <w:num w:numId="1" w16cid:durableId="563567688">
+    <w:abstractNumId w:val="0"/>
+  </w:num>
+</w:numbering>
 </file>
 
 <file path=word/styles.xml><?xml version="1.0" encoding="utf-8"?>
@@ -2584,6 +3325,17 @@
     <w:semiHidden/>
     <w:unhideWhenUsed/>
   </w:style>
+  <w:style w:type="paragraph" w:styleId="Prrafodelista">
+    <w:name w:val="List Paragraph"/>
+    <w:basedOn w:val="Normal"/>
+    <w:uiPriority w:val="34"/>
+    <w:qFormat/>
+    <w:rsid w:val="00C9031A"/>
+    <w:pPr>
+      <w:ind w:left="720"/>
+      <w:contextualSpacing/>
+    </w:pPr>
+  </w:style>
 </w:styles>
 </file>
 

</xml_diff>